<commit_message>
Seminar final version 2
</commit_message>
<xml_diff>
--- a/SeminarBambusFilter.docx
+++ b/SeminarBambusFilter.docx
@@ -146,9 +146,13 @@
     <w:p>
       <w:pPr>
         <w:pStyle w:val="TOC1"/>
-        <w:tabs>
-          <w:tab w:val="right" w:leader="dot" w:pos="480"/>
-        </w:tabs>
+        <w:rPr>
+          <w:rFonts w:asciiTheme="minorHAnsi" w:eastAsiaTheme="minorEastAsia" w:hAnsiTheme="minorHAnsi" w:cstheme="minorBidi"/>
+          <w:noProof/>
+          <w:sz w:val="22"/>
+          <w:szCs w:val="22"/>
+          <w:lang w:val="en-US" w:eastAsia="en-US"/>
+        </w:rPr>
       </w:pPr>
       <w:r>
         <w:rPr>
@@ -167,16 +171,18 @@
         </w:rPr>
         <w:fldChar w:fldCharType="separate"/>
       </w:r>
-      <w:hyperlink r:id="rId7" w:history="1">
+      <w:hyperlink w:anchor="_Toc199771014" w:history="1">
         <w:r>
           <w:rPr>
             <w:rStyle w:val="Hyperlink"/>
+            <w:noProof/>
           </w:rPr>
           <w:t>1.</w:t>
         </w:r>
         <w:r>
           <w:rPr>
-            <w:rFonts w:ascii="Calibri" w:hAnsi="Calibri" w:cs="Times New Roman"/>
+            <w:rFonts w:asciiTheme="minorHAnsi" w:eastAsiaTheme="minorEastAsia" w:hAnsiTheme="minorHAnsi" w:cstheme="minorBidi"/>
+            <w:noProof/>
             <w:sz w:val="22"/>
             <w:szCs w:val="22"/>
             <w:lang w:val="en-US" w:eastAsia="en-US"/>
@@ -186,33 +192,77 @@
         <w:r>
           <w:rPr>
             <w:rStyle w:val="Hyperlink"/>
+            <w:noProof/>
           </w:rPr>
           <w:t>Uvod</w:t>
         </w:r>
         <w:r>
+          <w:rPr>
+            <w:noProof/>
+          </w:rPr>
           <w:tab/>
+        </w:r>
+        <w:r>
+          <w:rPr>
+            <w:noProof/>
+          </w:rPr>
+          <w:fldChar w:fldCharType="begin"/>
+        </w:r>
+        <w:r>
+          <w:rPr>
+            <w:noProof/>
+          </w:rPr>
+          <w:instrText xml:space="preserve"> PAGEREF _Toc199771014 \h </w:instrText>
+        </w:r>
+        <w:r>
+          <w:rPr>
+            <w:noProof/>
+          </w:rPr>
+        </w:r>
+        <w:r>
+          <w:rPr>
+            <w:noProof/>
+          </w:rPr>
+          <w:fldChar w:fldCharType="separate"/>
+        </w:r>
+        <w:r>
+          <w:rPr>
+            <w:noProof/>
+          </w:rPr>
           <w:t>2</w:t>
         </w:r>
+        <w:r>
+          <w:rPr>
+            <w:noProof/>
+          </w:rPr>
+          <w:fldChar w:fldCharType="end"/>
+        </w:r>
       </w:hyperlink>
     </w:p>
     <w:p>
       <w:pPr>
         <w:pStyle w:val="TOC1"/>
-        <w:tabs>
-          <w:tab w:val="right" w:leader="dot" w:pos="480"/>
-        </w:tabs>
-      </w:pPr>
-      <w:hyperlink r:id="rId8" w:history="1">
+        <w:rPr>
+          <w:rFonts w:asciiTheme="minorHAnsi" w:eastAsiaTheme="minorEastAsia" w:hAnsiTheme="minorHAnsi" w:cstheme="minorBidi"/>
+          <w:noProof/>
+          <w:sz w:val="22"/>
+          <w:szCs w:val="22"/>
+          <w:lang w:val="en-US" w:eastAsia="en-US"/>
+        </w:rPr>
+      </w:pPr>
+      <w:hyperlink w:anchor="_Toc199771015" w:history="1">
         <w:r>
           <w:rPr>
             <w:rStyle w:val="Hyperlink"/>
+            <w:noProof/>
             <w:lang w:val="pl-PL"/>
           </w:rPr>
           <w:t>2.</w:t>
         </w:r>
         <w:r>
           <w:rPr>
-            <w:rFonts w:ascii="Calibri" w:hAnsi="Calibri" w:cs="Times New Roman"/>
+            <w:rFonts w:asciiTheme="minorHAnsi" w:eastAsiaTheme="minorEastAsia" w:hAnsiTheme="minorHAnsi" w:cstheme="minorBidi"/>
+            <w:noProof/>
             <w:sz w:val="22"/>
             <w:szCs w:val="22"/>
             <w:lang w:val="en-US" w:eastAsia="en-US"/>
@@ -222,33 +272,77 @@
         <w:r>
           <w:rPr>
             <w:rStyle w:val="Hyperlink"/>
+            <w:noProof/>
             <w:lang w:val="pl-PL"/>
           </w:rPr>
           <w:t>Seminarski rad</w:t>
         </w:r>
         <w:r>
+          <w:rPr>
+            <w:noProof/>
+          </w:rPr>
           <w:tab/>
+        </w:r>
+        <w:r>
+          <w:rPr>
+            <w:noProof/>
+          </w:rPr>
+          <w:fldChar w:fldCharType="begin"/>
+        </w:r>
+        <w:r>
+          <w:rPr>
+            <w:noProof/>
+          </w:rPr>
+          <w:instrText xml:space="preserve"> PAGEREF _Toc199771015 \h </w:instrText>
+        </w:r>
+        <w:r>
+          <w:rPr>
+            <w:noProof/>
+          </w:rPr>
+        </w:r>
+        <w:r>
+          <w:rPr>
+            <w:noProof/>
+          </w:rPr>
+          <w:fldChar w:fldCharType="separate"/>
+        </w:r>
+        <w:r>
+          <w:rPr>
+            <w:noProof/>
+          </w:rPr>
           <w:t>4</w:t>
         </w:r>
+        <w:r>
+          <w:rPr>
+            <w:noProof/>
+          </w:rPr>
+          <w:fldChar w:fldCharType="end"/>
+        </w:r>
       </w:hyperlink>
     </w:p>
     <w:p>
       <w:pPr>
         <w:pStyle w:val="TOC2"/>
-        <w:tabs>
-          <w:tab w:val="right" w:leader="dot" w:pos="960"/>
-        </w:tabs>
-      </w:pPr>
-      <w:hyperlink r:id="rId9" w:history="1">
+        <w:rPr>
+          <w:rFonts w:asciiTheme="minorHAnsi" w:eastAsiaTheme="minorEastAsia" w:hAnsiTheme="minorHAnsi" w:cstheme="minorBidi"/>
+          <w:noProof/>
+          <w:sz w:val="22"/>
+          <w:szCs w:val="22"/>
+          <w:lang w:val="en-US" w:eastAsia="en-US"/>
+        </w:rPr>
+      </w:pPr>
+      <w:hyperlink w:anchor="_Toc199771016" w:history="1">
         <w:r>
           <w:rPr>
             <w:rStyle w:val="Hyperlink"/>
+            <w:noProof/>
           </w:rPr>
           <w:t>2.1</w:t>
         </w:r>
         <w:r>
           <w:rPr>
-            <w:rFonts w:ascii="Calibri" w:hAnsi="Calibri" w:cs="Times New Roman"/>
+            <w:rFonts w:asciiTheme="minorHAnsi" w:eastAsiaTheme="minorEastAsia" w:hAnsiTheme="minorHAnsi" w:cstheme="minorBidi"/>
+            <w:noProof/>
             <w:sz w:val="22"/>
             <w:szCs w:val="22"/>
             <w:lang w:val="en-US" w:eastAsia="en-US"/>
@@ -258,33 +352,75 @@
         <w:r>
           <w:rPr>
             <w:rStyle w:val="Hyperlink"/>
+            <w:noProof/>
           </w:rPr>
           <w:t>Opis bambus filtera</w:t>
         </w:r>
         <w:r>
+          <w:rPr>
+            <w:noProof/>
+          </w:rPr>
           <w:tab/>
+        </w:r>
+        <w:r>
+          <w:rPr>
+            <w:noProof/>
+          </w:rPr>
+          <w:fldChar w:fldCharType="begin"/>
+        </w:r>
+        <w:r>
+          <w:rPr>
+            <w:noProof/>
+          </w:rPr>
+          <w:instrText xml:space="preserve"> PAGEREF _Toc199771016 \h </w:instrText>
+        </w:r>
+        <w:r>
+          <w:rPr>
+            <w:noProof/>
+          </w:rPr>
+        </w:r>
+        <w:r>
+          <w:rPr>
+            <w:noProof/>
+          </w:rPr>
+          <w:fldChar w:fldCharType="separate"/>
+        </w:r>
+        <w:r>
+          <w:rPr>
+            <w:noProof/>
+          </w:rPr>
           <w:t>4</w:t>
         </w:r>
+        <w:r>
+          <w:rPr>
+            <w:noProof/>
+          </w:rPr>
+          <w:fldChar w:fldCharType="end"/>
+        </w:r>
       </w:hyperlink>
     </w:p>
     <w:p>
       <w:pPr>
         <w:pStyle w:val="TOC3"/>
-        <w:tabs>
-          <w:tab w:val="right" w:leader="dot" w:pos="1440"/>
-        </w:tabs>
-      </w:pPr>
-      <w:hyperlink r:id="rId10" w:history="1">
+        <w:rPr>
+          <w:rFonts w:asciiTheme="minorHAnsi" w:eastAsiaTheme="minorEastAsia" w:hAnsiTheme="minorHAnsi" w:cstheme="minorBidi"/>
+          <w:noProof/>
+          <w:lang w:val="en-US" w:eastAsia="en-US"/>
+        </w:rPr>
+      </w:pPr>
+      <w:hyperlink w:anchor="_Toc199771017" w:history="1">
         <w:r>
           <w:rPr>
             <w:rStyle w:val="Hyperlink"/>
+            <w:noProof/>
             <w:lang w:val="pl-PL"/>
           </w:rPr>
           <w:t>2.1.1</w:t>
         </w:r>
         <w:r>
           <w:rPr>
-            <w:rFonts w:ascii="Calibri" w:hAnsi="Calibri" w:cs="Times New Roman"/>
+            <w:rFonts w:asciiTheme="minorHAnsi" w:eastAsiaTheme="minorEastAsia" w:hAnsiTheme="minorHAnsi" w:cstheme="minorBidi"/>
+            <w:noProof/>
             <w:lang w:val="en-US" w:eastAsia="en-US"/>
           </w:rPr>
           <w:tab/>
@@ -292,34 +428,76 @@
         <w:r>
           <w:rPr>
             <w:rStyle w:val="Hyperlink"/>
+            <w:noProof/>
             <w:lang w:val="pl-PL"/>
           </w:rPr>
           <w:t>Umetanje</w:t>
         </w:r>
         <w:r>
+          <w:rPr>
+            <w:noProof/>
+          </w:rPr>
           <w:tab/>
+        </w:r>
+        <w:r>
+          <w:rPr>
+            <w:noProof/>
+          </w:rPr>
+          <w:fldChar w:fldCharType="begin"/>
+        </w:r>
+        <w:r>
+          <w:rPr>
+            <w:noProof/>
+          </w:rPr>
+          <w:instrText xml:space="preserve"> PAGEREF _Toc199771017 \h </w:instrText>
+        </w:r>
+        <w:r>
+          <w:rPr>
+            <w:noProof/>
+          </w:rPr>
+        </w:r>
+        <w:r>
+          <w:rPr>
+            <w:noProof/>
+          </w:rPr>
+          <w:fldChar w:fldCharType="separate"/>
+        </w:r>
+        <w:r>
+          <w:rPr>
+            <w:noProof/>
+          </w:rPr>
           <w:t>5</w:t>
         </w:r>
+        <w:r>
+          <w:rPr>
+            <w:noProof/>
+          </w:rPr>
+          <w:fldChar w:fldCharType="end"/>
+        </w:r>
       </w:hyperlink>
     </w:p>
     <w:p>
       <w:pPr>
         <w:pStyle w:val="TOC3"/>
-        <w:tabs>
-          <w:tab w:val="right" w:leader="dot" w:pos="1440"/>
-        </w:tabs>
-      </w:pPr>
-      <w:hyperlink r:id="rId11" w:history="1">
+        <w:rPr>
+          <w:rFonts w:asciiTheme="minorHAnsi" w:eastAsiaTheme="minorEastAsia" w:hAnsiTheme="minorHAnsi" w:cstheme="minorBidi"/>
+          <w:noProof/>
+          <w:lang w:val="en-US" w:eastAsia="en-US"/>
+        </w:rPr>
+      </w:pPr>
+      <w:hyperlink w:anchor="_Toc199771018" w:history="1">
         <w:r>
           <w:rPr>
             <w:rStyle w:val="Hyperlink"/>
+            <w:noProof/>
             <w:lang w:val="pl-PL"/>
           </w:rPr>
           <w:t>2.1.2</w:t>
         </w:r>
         <w:r>
           <w:rPr>
-            <w:rFonts w:ascii="Calibri" w:hAnsi="Calibri" w:cs="Times New Roman"/>
+            <w:rFonts w:asciiTheme="minorHAnsi" w:eastAsiaTheme="minorEastAsia" w:hAnsiTheme="minorHAnsi" w:cstheme="minorBidi"/>
+            <w:noProof/>
             <w:lang w:val="en-US" w:eastAsia="en-US"/>
           </w:rPr>
           <w:tab/>
@@ -327,34 +505,76 @@
         <w:r>
           <w:rPr>
             <w:rStyle w:val="Hyperlink"/>
+            <w:noProof/>
             <w:lang w:val="pl-PL"/>
           </w:rPr>
           <w:t>Pretraživanje</w:t>
         </w:r>
         <w:r>
+          <w:rPr>
+            <w:noProof/>
+          </w:rPr>
           <w:tab/>
+        </w:r>
+        <w:r>
+          <w:rPr>
+            <w:noProof/>
+          </w:rPr>
+          <w:fldChar w:fldCharType="begin"/>
+        </w:r>
+        <w:r>
+          <w:rPr>
+            <w:noProof/>
+          </w:rPr>
+          <w:instrText xml:space="preserve"> PAGEREF _Toc199771018 \h </w:instrText>
+        </w:r>
+        <w:r>
+          <w:rPr>
+            <w:noProof/>
+          </w:rPr>
+        </w:r>
+        <w:r>
+          <w:rPr>
+            <w:noProof/>
+          </w:rPr>
+          <w:fldChar w:fldCharType="separate"/>
+        </w:r>
+        <w:r>
+          <w:rPr>
+            <w:noProof/>
+          </w:rPr>
           <w:t>5</w:t>
         </w:r>
+        <w:r>
+          <w:rPr>
+            <w:noProof/>
+          </w:rPr>
+          <w:fldChar w:fldCharType="end"/>
+        </w:r>
       </w:hyperlink>
     </w:p>
     <w:p>
       <w:pPr>
         <w:pStyle w:val="TOC3"/>
-        <w:tabs>
-          <w:tab w:val="right" w:leader="dot" w:pos="1440"/>
-        </w:tabs>
-      </w:pPr>
-      <w:hyperlink r:id="rId12" w:history="1">
+        <w:rPr>
+          <w:rFonts w:asciiTheme="minorHAnsi" w:eastAsiaTheme="minorEastAsia" w:hAnsiTheme="minorHAnsi" w:cstheme="minorBidi"/>
+          <w:noProof/>
+          <w:lang w:val="en-US" w:eastAsia="en-US"/>
+        </w:rPr>
+      </w:pPr>
+      <w:hyperlink w:anchor="_Toc199771019" w:history="1">
         <w:r>
           <w:rPr>
             <w:rStyle w:val="Hyperlink"/>
+            <w:noProof/>
             <w:lang w:val="pl-PL"/>
           </w:rPr>
           <w:t>2.1.3</w:t>
         </w:r>
         <w:r>
           <w:rPr>
-            <w:rFonts w:ascii="Calibri" w:hAnsi="Calibri" w:cs="Times New Roman"/>
+            <w:rFonts w:asciiTheme="minorHAnsi" w:eastAsiaTheme="minorEastAsia" w:hAnsiTheme="minorHAnsi" w:cstheme="minorBidi"/>
+            <w:noProof/>
             <w:lang w:val="en-US" w:eastAsia="en-US"/>
           </w:rPr>
           <w:tab/>
@@ -362,34 +582,76 @@
         <w:r>
           <w:rPr>
             <w:rStyle w:val="Hyperlink"/>
+            <w:noProof/>
             <w:lang w:val="pl-PL"/>
           </w:rPr>
           <w:t>Proširivanje</w:t>
         </w:r>
         <w:r>
+          <w:rPr>
+            <w:noProof/>
+          </w:rPr>
           <w:tab/>
+        </w:r>
+        <w:r>
+          <w:rPr>
+            <w:noProof/>
+          </w:rPr>
+          <w:fldChar w:fldCharType="begin"/>
+        </w:r>
+        <w:r>
+          <w:rPr>
+            <w:noProof/>
+          </w:rPr>
+          <w:instrText xml:space="preserve"> PAGEREF _Toc199771019 \h </w:instrText>
+        </w:r>
+        <w:r>
+          <w:rPr>
+            <w:noProof/>
+          </w:rPr>
+        </w:r>
+        <w:r>
+          <w:rPr>
+            <w:noProof/>
+          </w:rPr>
+          <w:fldChar w:fldCharType="separate"/>
+        </w:r>
+        <w:r>
+          <w:rPr>
+            <w:noProof/>
+          </w:rPr>
           <w:t>6</w:t>
         </w:r>
+        <w:r>
+          <w:rPr>
+            <w:noProof/>
+          </w:rPr>
+          <w:fldChar w:fldCharType="end"/>
+        </w:r>
       </w:hyperlink>
     </w:p>
     <w:p>
       <w:pPr>
         <w:pStyle w:val="TOC3"/>
-        <w:tabs>
-          <w:tab w:val="right" w:leader="dot" w:pos="1440"/>
-        </w:tabs>
-      </w:pPr>
-      <w:hyperlink r:id="rId13" w:history="1">
+        <w:rPr>
+          <w:rFonts w:asciiTheme="minorHAnsi" w:eastAsiaTheme="minorEastAsia" w:hAnsiTheme="minorHAnsi" w:cstheme="minorBidi"/>
+          <w:noProof/>
+          <w:lang w:val="en-US" w:eastAsia="en-US"/>
+        </w:rPr>
+      </w:pPr>
+      <w:hyperlink w:anchor="_Toc199771020" w:history="1">
         <w:r>
           <w:rPr>
             <w:rStyle w:val="Hyperlink"/>
+            <w:noProof/>
             <w:lang w:val="pl-PL"/>
           </w:rPr>
           <w:t>2.1.4</w:t>
         </w:r>
         <w:r>
           <w:rPr>
-            <w:rFonts w:ascii="Calibri" w:hAnsi="Calibri" w:cs="Times New Roman"/>
+            <w:rFonts w:asciiTheme="minorHAnsi" w:eastAsiaTheme="minorEastAsia" w:hAnsiTheme="minorHAnsi" w:cstheme="minorBidi"/>
+            <w:noProof/>
             <w:lang w:val="en-US" w:eastAsia="en-US"/>
           </w:rPr>
           <w:tab/>
@@ -397,34 +659,76 @@
         <w:r>
           <w:rPr>
             <w:rStyle w:val="Hyperlink"/>
+            <w:noProof/>
             <w:lang w:val="pl-PL"/>
           </w:rPr>
           <w:t>Brisanje</w:t>
         </w:r>
         <w:r>
+          <w:rPr>
+            <w:noProof/>
+          </w:rPr>
           <w:tab/>
+        </w:r>
+        <w:r>
+          <w:rPr>
+            <w:noProof/>
+          </w:rPr>
+          <w:fldChar w:fldCharType="begin"/>
+        </w:r>
+        <w:r>
+          <w:rPr>
+            <w:noProof/>
+          </w:rPr>
+          <w:instrText xml:space="preserve"> PAGEREF _Toc199771020 \h </w:instrText>
+        </w:r>
+        <w:r>
+          <w:rPr>
+            <w:noProof/>
+          </w:rPr>
+        </w:r>
+        <w:r>
+          <w:rPr>
+            <w:noProof/>
+          </w:rPr>
+          <w:fldChar w:fldCharType="separate"/>
+        </w:r>
+        <w:r>
+          <w:rPr>
+            <w:noProof/>
+          </w:rPr>
           <w:t>6</w:t>
         </w:r>
+        <w:r>
+          <w:rPr>
+            <w:noProof/>
+          </w:rPr>
+          <w:fldChar w:fldCharType="end"/>
+        </w:r>
       </w:hyperlink>
     </w:p>
     <w:p>
       <w:pPr>
         <w:pStyle w:val="TOC3"/>
-        <w:tabs>
-          <w:tab w:val="right" w:leader="dot" w:pos="1440"/>
-        </w:tabs>
-      </w:pPr>
-      <w:hyperlink r:id="rId14" w:history="1">
+        <w:rPr>
+          <w:rFonts w:asciiTheme="minorHAnsi" w:eastAsiaTheme="minorEastAsia" w:hAnsiTheme="minorHAnsi" w:cstheme="minorBidi"/>
+          <w:noProof/>
+          <w:lang w:val="en-US" w:eastAsia="en-US"/>
+        </w:rPr>
+      </w:pPr>
+      <w:hyperlink w:anchor="_Toc199771021" w:history="1">
         <w:r>
           <w:rPr>
             <w:rStyle w:val="Hyperlink"/>
+            <w:noProof/>
             <w:lang w:val="pl-PL"/>
           </w:rPr>
           <w:t>2.1.5</w:t>
         </w:r>
         <w:r>
           <w:rPr>
-            <w:rFonts w:ascii="Calibri" w:hAnsi="Calibri" w:cs="Times New Roman"/>
+            <w:rFonts w:asciiTheme="minorHAnsi" w:eastAsiaTheme="minorEastAsia" w:hAnsiTheme="minorHAnsi" w:cstheme="minorBidi"/>
+            <w:noProof/>
             <w:lang w:val="en-US" w:eastAsia="en-US"/>
           </w:rPr>
           <w:tab/>
@@ -432,33 +736,77 @@
         <w:r>
           <w:rPr>
             <w:rStyle w:val="Hyperlink"/>
+            <w:noProof/>
             <w:lang w:val="pl-PL"/>
           </w:rPr>
           <w:t>Kompresija</w:t>
         </w:r>
         <w:r>
+          <w:rPr>
+            <w:noProof/>
+          </w:rPr>
           <w:tab/>
+        </w:r>
+        <w:r>
+          <w:rPr>
+            <w:noProof/>
+          </w:rPr>
+          <w:fldChar w:fldCharType="begin"/>
+        </w:r>
+        <w:r>
+          <w:rPr>
+            <w:noProof/>
+          </w:rPr>
+          <w:instrText xml:space="preserve"> PAGEREF _Toc199771021 \h </w:instrText>
+        </w:r>
+        <w:r>
+          <w:rPr>
+            <w:noProof/>
+          </w:rPr>
+        </w:r>
+        <w:r>
+          <w:rPr>
+            <w:noProof/>
+          </w:rPr>
+          <w:fldChar w:fldCharType="separate"/>
+        </w:r>
+        <w:r>
+          <w:rPr>
+            <w:noProof/>
+          </w:rPr>
           <w:t>7</w:t>
         </w:r>
+        <w:r>
+          <w:rPr>
+            <w:noProof/>
+          </w:rPr>
+          <w:fldChar w:fldCharType="end"/>
+        </w:r>
       </w:hyperlink>
     </w:p>
     <w:p>
       <w:pPr>
         <w:pStyle w:val="TOC2"/>
-        <w:tabs>
-          <w:tab w:val="right" w:leader="dot" w:pos="960"/>
-        </w:tabs>
-      </w:pPr>
-      <w:hyperlink r:id="rId15" w:history="1">
+        <w:rPr>
+          <w:rFonts w:asciiTheme="minorHAnsi" w:eastAsiaTheme="minorEastAsia" w:hAnsiTheme="minorHAnsi" w:cstheme="minorBidi"/>
+          <w:noProof/>
+          <w:sz w:val="22"/>
+          <w:szCs w:val="22"/>
+          <w:lang w:val="en-US" w:eastAsia="en-US"/>
+        </w:rPr>
+      </w:pPr>
+      <w:hyperlink w:anchor="_Toc199771022" w:history="1">
         <w:r>
           <w:rPr>
             <w:rStyle w:val="Hyperlink"/>
+            <w:noProof/>
           </w:rPr>
           <w:t>2.2</w:t>
         </w:r>
         <w:r>
           <w:rPr>
-            <w:rFonts w:ascii="Calibri" w:hAnsi="Calibri" w:cs="Times New Roman"/>
+            <w:rFonts w:asciiTheme="minorHAnsi" w:eastAsiaTheme="minorEastAsia" w:hAnsiTheme="minorHAnsi" w:cstheme="minorBidi"/>
+            <w:noProof/>
             <w:sz w:val="22"/>
             <w:szCs w:val="22"/>
             <w:lang w:val="en-US" w:eastAsia="en-US"/>
@@ -468,172 +816,76 @@
         <w:r>
           <w:rPr>
             <w:rStyle w:val="Hyperlink"/>
-          </w:rPr>
-          <w:t>Rezultati</w:t>
-        </w:r>
-        <w:r>
+            <w:noProof/>
+          </w:rPr>
+          <w:t>Primjer rada</w:t>
+        </w:r>
+        <w:r>
+          <w:rPr>
+            <w:noProof/>
+          </w:rPr>
           <w:tab/>
+        </w:r>
+        <w:r>
+          <w:rPr>
+            <w:noProof/>
+          </w:rPr>
+          <w:fldChar w:fldCharType="begin"/>
+        </w:r>
+        <w:r>
+          <w:rPr>
+            <w:noProof/>
+          </w:rPr>
+          <w:instrText xml:space="preserve"> PAGEREF _Toc199771022 \h </w:instrText>
+        </w:r>
+        <w:r>
+          <w:rPr>
+            <w:noProof/>
+          </w:rPr>
+        </w:r>
+        <w:r>
+          <w:rPr>
+            <w:noProof/>
+          </w:rPr>
+          <w:fldChar w:fldCharType="separate"/>
+        </w:r>
+        <w:r>
+          <w:rPr>
+            <w:noProof/>
+          </w:rPr>
           <w:t>7</w:t>
         </w:r>
+        <w:r>
+          <w:rPr>
+            <w:noProof/>
+          </w:rPr>
+          <w:fldChar w:fldCharType="end"/>
+        </w:r>
       </w:hyperlink>
     </w:p>
     <w:p>
       <w:pPr>
-        <w:pStyle w:val="TOC3"/>
-        <w:tabs>
-          <w:tab w:val="right" w:leader="dot" w:pos="1440"/>
-        </w:tabs>
-      </w:pPr>
-      <w:hyperlink r:id="rId16" w:history="1">
+        <w:pStyle w:val="TOC2"/>
+        <w:rPr>
+          <w:rFonts w:asciiTheme="minorHAnsi" w:eastAsiaTheme="minorEastAsia" w:hAnsiTheme="minorHAnsi" w:cstheme="minorBidi"/>
+          <w:noProof/>
+          <w:sz w:val="22"/>
+          <w:szCs w:val="22"/>
+          <w:lang w:val="en-US" w:eastAsia="en-US"/>
+        </w:rPr>
+      </w:pPr>
+      <w:hyperlink w:anchor="_Toc199771023" w:history="1">
         <w:r>
           <w:rPr>
             <w:rStyle w:val="Hyperlink"/>
-            <w:lang w:val="pl-PL"/>
-          </w:rPr>
-          <w:t>2.2.1</w:t>
-        </w:r>
-        <w:r>
-          <w:rPr>
-            <w:rFonts w:ascii="Calibri" w:hAnsi="Calibri" w:cs="Times New Roman"/>
-            <w:lang w:val="en-US" w:eastAsia="en-US"/>
-          </w:rPr>
-          <w:tab/>
-        </w:r>
-        <w:r>
-          <w:rPr>
-            <w:rStyle w:val="Hyperlink"/>
-            <w:lang w:val="pl-PL"/>
-          </w:rPr>
-          <w:t>Vremenski utrošak umetanja</w:t>
-        </w:r>
-        <w:r>
-          <w:tab/>
-          <w:t>7</w:t>
-        </w:r>
-      </w:hyperlink>
-    </w:p>
-    <w:p>
-      <w:pPr>
-        <w:pStyle w:val="TOC3"/>
-        <w:tabs>
-          <w:tab w:val="right" w:leader="dot" w:pos="1440"/>
-        </w:tabs>
-      </w:pPr>
-      <w:hyperlink r:id="rId17" w:history="1">
-        <w:r>
-          <w:rPr>
-            <w:rStyle w:val="Hyperlink"/>
-            <w:lang w:val="pl-PL"/>
-          </w:rPr>
-          <w:t>2.2.2</w:t>
-        </w:r>
-        <w:r>
-          <w:rPr>
-            <w:rFonts w:ascii="Calibri" w:hAnsi="Calibri" w:cs="Times New Roman"/>
-            <w:lang w:val="en-US" w:eastAsia="en-US"/>
-          </w:rPr>
-          <w:tab/>
-        </w:r>
-        <w:r>
-          <w:rPr>
-            <w:rStyle w:val="Hyperlink"/>
-            <w:lang w:val="pl-PL"/>
-          </w:rPr>
-          <w:t>Vremenski utrošak pretraživanja</w:t>
-        </w:r>
-        <w:r>
-          <w:tab/>
-          <w:t>8</w:t>
-        </w:r>
-      </w:hyperlink>
-    </w:p>
-    <w:p>
-      <w:pPr>
-        <w:pStyle w:val="TOC3"/>
-        <w:tabs>
-          <w:tab w:val="right" w:leader="dot" w:pos="1440"/>
-        </w:tabs>
-      </w:pPr>
-      <w:hyperlink r:id="rId18" w:history="1">
-        <w:r>
-          <w:rPr>
-            <w:rStyle w:val="Hyperlink"/>
-            <w:lang w:val="pl-PL"/>
-          </w:rPr>
-          <w:t>2.2.3</w:t>
-        </w:r>
-        <w:r>
-          <w:rPr>
-            <w:rFonts w:ascii="Calibri" w:hAnsi="Calibri" w:cs="Times New Roman"/>
-            <w:lang w:val="en-US" w:eastAsia="en-US"/>
-          </w:rPr>
-          <w:tab/>
-        </w:r>
-        <w:r>
-          <w:rPr>
-            <w:rStyle w:val="Hyperlink"/>
-            <w:lang w:val="pl-PL"/>
-          </w:rPr>
-          <w:t>Memorijski utrošak izvođenja</w:t>
-        </w:r>
-        <w:r>
-          <w:tab/>
-          <w:t>10</w:t>
-        </w:r>
-      </w:hyperlink>
-    </w:p>
-    <w:p>
-      <w:pPr>
-        <w:pStyle w:val="TOC3"/>
-        <w:tabs>
-          <w:tab w:val="right" w:leader="dot" w:pos="1440"/>
-        </w:tabs>
-      </w:pPr>
-      <w:hyperlink r:id="rId19" w:history="1">
-        <w:r>
-          <w:rPr>
-            <w:rStyle w:val="Hyperlink"/>
-            <w:lang w:val="pl-PL"/>
-          </w:rPr>
-          <w:t>2.2.4</w:t>
-        </w:r>
-        <w:r>
-          <w:rPr>
-            <w:rFonts w:ascii="Calibri" w:hAnsi="Calibri" w:cs="Times New Roman"/>
-            <w:lang w:val="en-US" w:eastAsia="en-US"/>
-          </w:rPr>
-          <w:tab/>
-        </w:r>
-        <w:r>
-          <w:rPr>
-            <w:rStyle w:val="Hyperlink"/>
-            <w:lang w:val="pl-PL"/>
-          </w:rPr>
-          <w:t>Lažni odgovori funkcije pretraživanja</w:t>
-        </w:r>
-        <w:r>
-          <w:tab/>
-          <w:t>11</w:t>
-        </w:r>
-      </w:hyperlink>
-    </w:p>
-    <w:p>
-      <w:pPr>
-        <w:pStyle w:val="TOC1"/>
-        <w:tabs>
-          <w:tab w:val="right" w:leader="dot" w:pos="480"/>
-        </w:tabs>
-      </w:pPr>
-      <w:hyperlink r:id="rId20" w:history="1">
-        <w:r>
-          <w:rPr>
-            <w:rStyle w:val="Hyperlink"/>
-          </w:rPr>
-          <w:t>3.</w:t>
-        </w:r>
-        <w:r>
-          <w:rPr>
-            <w:rFonts w:ascii="Calibri" w:hAnsi="Calibri" w:cs="Times New Roman"/>
+            <w:noProof/>
+          </w:rPr>
+          <w:t>2.3</w:t>
+        </w:r>
+        <w:r>
+          <w:rPr>
+            <w:rFonts w:asciiTheme="minorHAnsi" w:eastAsiaTheme="minorEastAsia" w:hAnsiTheme="minorHAnsi" w:cstheme="minorBidi"/>
+            <w:noProof/>
             <w:sz w:val="22"/>
             <w:szCs w:val="22"/>
             <w:lang w:val="en-US" w:eastAsia="en-US"/>
@@ -643,32 +895,384 @@
         <w:r>
           <w:rPr>
             <w:rStyle w:val="Hyperlink"/>
-          </w:rPr>
-          <w:t>Zaključak</w:t>
-        </w:r>
-        <w:r>
+            <w:noProof/>
+          </w:rPr>
+          <w:t>Rezultati</w:t>
+        </w:r>
+        <w:r>
+          <w:rPr>
+            <w:noProof/>
+          </w:rPr>
           <w:tab/>
+        </w:r>
+        <w:r>
+          <w:rPr>
+            <w:noProof/>
+          </w:rPr>
+          <w:fldChar w:fldCharType="begin"/>
+        </w:r>
+        <w:r>
+          <w:rPr>
+            <w:noProof/>
+          </w:rPr>
+          <w:instrText xml:space="preserve"> PAGEREF _Toc199771023 \h </w:instrText>
+        </w:r>
+        <w:r>
+          <w:rPr>
+            <w:noProof/>
+          </w:rPr>
+        </w:r>
+        <w:r>
+          <w:rPr>
+            <w:noProof/>
+          </w:rPr>
+          <w:fldChar w:fldCharType="separate"/>
+        </w:r>
+        <w:r>
+          <w:rPr>
+            <w:noProof/>
+          </w:rPr>
+          <w:t>9</w:t>
+        </w:r>
+        <w:r>
+          <w:rPr>
+            <w:noProof/>
+          </w:rPr>
+          <w:fldChar w:fldCharType="end"/>
+        </w:r>
+      </w:hyperlink>
+    </w:p>
+    <w:p>
+      <w:pPr>
+        <w:pStyle w:val="TOC3"/>
+        <w:rPr>
+          <w:rFonts w:asciiTheme="minorHAnsi" w:eastAsiaTheme="minorEastAsia" w:hAnsiTheme="minorHAnsi" w:cstheme="minorBidi"/>
+          <w:noProof/>
+          <w:lang w:val="en-US" w:eastAsia="en-US"/>
+        </w:rPr>
+      </w:pPr>
+      <w:hyperlink w:anchor="_Toc199771024" w:history="1">
+        <w:r>
+          <w:rPr>
+            <w:rStyle w:val="Hyperlink"/>
+            <w:noProof/>
+            <w:lang w:val="pl-PL"/>
+          </w:rPr>
+          <w:t>2.3.1</w:t>
+        </w:r>
+        <w:r>
+          <w:rPr>
+            <w:rFonts w:asciiTheme="minorHAnsi" w:eastAsiaTheme="minorEastAsia" w:hAnsiTheme="minorHAnsi" w:cstheme="minorBidi"/>
+            <w:noProof/>
+            <w:lang w:val="en-US" w:eastAsia="en-US"/>
+          </w:rPr>
+          <w:tab/>
+        </w:r>
+        <w:r>
+          <w:rPr>
+            <w:rStyle w:val="Hyperlink"/>
+            <w:noProof/>
+            <w:lang w:val="pl-PL"/>
+          </w:rPr>
+          <w:t>Vremenski utrošak umetanja</w:t>
+        </w:r>
+        <w:r>
+          <w:rPr>
+            <w:noProof/>
+          </w:rPr>
+          <w:tab/>
+        </w:r>
+        <w:r>
+          <w:rPr>
+            <w:noProof/>
+          </w:rPr>
+          <w:fldChar w:fldCharType="begin"/>
+        </w:r>
+        <w:r>
+          <w:rPr>
+            <w:noProof/>
+          </w:rPr>
+          <w:instrText xml:space="preserve"> PAGEREF _Toc199771024 \h </w:instrText>
+        </w:r>
+        <w:r>
+          <w:rPr>
+            <w:noProof/>
+          </w:rPr>
+        </w:r>
+        <w:r>
+          <w:rPr>
+            <w:noProof/>
+          </w:rPr>
+          <w:fldChar w:fldCharType="separate"/>
+        </w:r>
+        <w:r>
+          <w:rPr>
+            <w:noProof/>
+          </w:rPr>
+          <w:t>9</w:t>
+        </w:r>
+        <w:r>
+          <w:rPr>
+            <w:noProof/>
+          </w:rPr>
+          <w:fldChar w:fldCharType="end"/>
+        </w:r>
+      </w:hyperlink>
+    </w:p>
+    <w:p>
+      <w:pPr>
+        <w:pStyle w:val="TOC3"/>
+        <w:rPr>
+          <w:rFonts w:asciiTheme="minorHAnsi" w:eastAsiaTheme="minorEastAsia" w:hAnsiTheme="minorHAnsi" w:cstheme="minorBidi"/>
+          <w:noProof/>
+          <w:lang w:val="en-US" w:eastAsia="en-US"/>
+        </w:rPr>
+      </w:pPr>
+      <w:hyperlink w:anchor="_Toc199771025" w:history="1">
+        <w:r>
+          <w:rPr>
+            <w:rStyle w:val="Hyperlink"/>
+            <w:noProof/>
+            <w:lang w:val="pl-PL"/>
+          </w:rPr>
+          <w:t>2.3.2</w:t>
+        </w:r>
+        <w:r>
+          <w:rPr>
+            <w:rFonts w:asciiTheme="minorHAnsi" w:eastAsiaTheme="minorEastAsia" w:hAnsiTheme="minorHAnsi" w:cstheme="minorBidi"/>
+            <w:noProof/>
+            <w:lang w:val="en-US" w:eastAsia="en-US"/>
+          </w:rPr>
+          <w:tab/>
+        </w:r>
+        <w:r>
+          <w:rPr>
+            <w:rStyle w:val="Hyperlink"/>
+            <w:noProof/>
+            <w:lang w:val="pl-PL"/>
+          </w:rPr>
+          <w:t>Vremenski utrošak pretraživanja</w:t>
+        </w:r>
+        <w:r>
+          <w:rPr>
+            <w:noProof/>
+          </w:rPr>
+          <w:tab/>
+        </w:r>
+        <w:r>
+          <w:rPr>
+            <w:noProof/>
+          </w:rPr>
+          <w:fldChar w:fldCharType="begin"/>
+        </w:r>
+        <w:r>
+          <w:rPr>
+            <w:noProof/>
+          </w:rPr>
+          <w:instrText xml:space="preserve"> PAGEREF _Toc199771025 \h </w:instrText>
+        </w:r>
+        <w:r>
+          <w:rPr>
+            <w:noProof/>
+          </w:rPr>
+        </w:r>
+        <w:r>
+          <w:rPr>
+            <w:noProof/>
+          </w:rPr>
+          <w:fldChar w:fldCharType="separate"/>
+        </w:r>
+        <w:r>
+          <w:rPr>
+            <w:noProof/>
+          </w:rPr>
+          <w:t>10</w:t>
+        </w:r>
+        <w:r>
+          <w:rPr>
+            <w:noProof/>
+          </w:rPr>
+          <w:fldChar w:fldCharType="end"/>
+        </w:r>
+      </w:hyperlink>
+    </w:p>
+    <w:p>
+      <w:pPr>
+        <w:pStyle w:val="TOC3"/>
+        <w:rPr>
+          <w:rFonts w:asciiTheme="minorHAnsi" w:eastAsiaTheme="minorEastAsia" w:hAnsiTheme="minorHAnsi" w:cstheme="minorBidi"/>
+          <w:noProof/>
+          <w:lang w:val="en-US" w:eastAsia="en-US"/>
+        </w:rPr>
+      </w:pPr>
+      <w:hyperlink w:anchor="_Toc199771026" w:history="1">
+        <w:r>
+          <w:rPr>
+            <w:rStyle w:val="Hyperlink"/>
+            <w:noProof/>
+            <w:lang w:val="pl-PL"/>
+          </w:rPr>
+          <w:t>2.3.3</w:t>
+        </w:r>
+        <w:r>
+          <w:rPr>
+            <w:rFonts w:asciiTheme="minorHAnsi" w:eastAsiaTheme="minorEastAsia" w:hAnsiTheme="minorHAnsi" w:cstheme="minorBidi"/>
+            <w:noProof/>
+            <w:lang w:val="en-US" w:eastAsia="en-US"/>
+          </w:rPr>
+          <w:tab/>
+        </w:r>
+        <w:r>
+          <w:rPr>
+            <w:rStyle w:val="Hyperlink"/>
+            <w:noProof/>
+            <w:lang w:val="pl-PL"/>
+          </w:rPr>
+          <w:t>Memorijski utrošak izvođenja</w:t>
+        </w:r>
+        <w:r>
+          <w:rPr>
+            <w:noProof/>
+          </w:rPr>
+          <w:tab/>
+        </w:r>
+        <w:r>
+          <w:rPr>
+            <w:noProof/>
+          </w:rPr>
+          <w:fldChar w:fldCharType="begin"/>
+        </w:r>
+        <w:r>
+          <w:rPr>
+            <w:noProof/>
+          </w:rPr>
+          <w:instrText xml:space="preserve"> PAGEREF _Toc199771026 \h </w:instrText>
+        </w:r>
+        <w:r>
+          <w:rPr>
+            <w:noProof/>
+          </w:rPr>
+        </w:r>
+        <w:r>
+          <w:rPr>
+            <w:noProof/>
+          </w:rPr>
+          <w:fldChar w:fldCharType="separate"/>
+        </w:r>
+        <w:r>
+          <w:rPr>
+            <w:noProof/>
+          </w:rPr>
           <w:t>12</w:t>
         </w:r>
+        <w:r>
+          <w:rPr>
+            <w:noProof/>
+          </w:rPr>
+          <w:fldChar w:fldCharType="end"/>
+        </w:r>
       </w:hyperlink>
     </w:p>
     <w:p>
       <w:pPr>
+        <w:pStyle w:val="TOC3"/>
+        <w:rPr>
+          <w:rFonts w:asciiTheme="minorHAnsi" w:eastAsiaTheme="minorEastAsia" w:hAnsiTheme="minorHAnsi" w:cstheme="minorBidi"/>
+          <w:noProof/>
+          <w:lang w:val="en-US" w:eastAsia="en-US"/>
+        </w:rPr>
+      </w:pPr>
+      <w:hyperlink w:anchor="_Toc199771027" w:history="1">
+        <w:r>
+          <w:rPr>
+            <w:rStyle w:val="Hyperlink"/>
+            <w:noProof/>
+            <w:lang w:val="pl-PL"/>
+          </w:rPr>
+          <w:t>2.3.4</w:t>
+        </w:r>
+        <w:r>
+          <w:rPr>
+            <w:rFonts w:asciiTheme="minorHAnsi" w:eastAsiaTheme="minorEastAsia" w:hAnsiTheme="minorHAnsi" w:cstheme="minorBidi"/>
+            <w:noProof/>
+            <w:lang w:val="en-US" w:eastAsia="en-US"/>
+          </w:rPr>
+          <w:tab/>
+        </w:r>
+        <w:r>
+          <w:rPr>
+            <w:rStyle w:val="Hyperlink"/>
+            <w:noProof/>
+            <w:lang w:val="pl-PL"/>
+          </w:rPr>
+          <w:t>Lažni odgovori funkcije pretraživanja</w:t>
+        </w:r>
+        <w:r>
+          <w:rPr>
+            <w:noProof/>
+          </w:rPr>
+          <w:tab/>
+        </w:r>
+        <w:r>
+          <w:rPr>
+            <w:noProof/>
+          </w:rPr>
+          <w:fldChar w:fldCharType="begin"/>
+        </w:r>
+        <w:r>
+          <w:rPr>
+            <w:noProof/>
+          </w:rPr>
+          <w:instrText xml:space="preserve"> PAGEREF _Toc199771027 \h </w:instrText>
+        </w:r>
+        <w:r>
+          <w:rPr>
+            <w:noProof/>
+          </w:rPr>
+        </w:r>
+        <w:r>
+          <w:rPr>
+            <w:noProof/>
+          </w:rPr>
+          <w:fldChar w:fldCharType="separate"/>
+        </w:r>
+        <w:r>
+          <w:rPr>
+            <w:noProof/>
+          </w:rPr>
+          <w:t>13</w:t>
+        </w:r>
+        <w:r>
+          <w:rPr>
+            <w:noProof/>
+          </w:rPr>
+          <w:fldChar w:fldCharType="end"/>
+        </w:r>
+      </w:hyperlink>
+    </w:p>
+    <w:p>
+      <w:pPr>
         <w:pStyle w:val="TOC1"/>
-        <w:tabs>
-          <w:tab w:val="right" w:leader="dot" w:pos="480"/>
-        </w:tabs>
-      </w:pPr>
-      <w:hyperlink r:id="rId21" w:history="1">
+        <w:rPr>
+          <w:rFonts w:asciiTheme="minorHAnsi" w:eastAsiaTheme="minorEastAsia" w:hAnsiTheme="minorHAnsi" w:cstheme="minorBidi"/>
+          <w:noProof/>
+          <w:sz w:val="22"/>
+          <w:szCs w:val="22"/>
+          <w:lang w:val="en-US" w:eastAsia="en-US"/>
+        </w:rPr>
+      </w:pPr>
+      <w:hyperlink w:anchor="_Toc199771028" w:history="1">
         <w:r>
           <w:rPr>
             <w:rStyle w:val="Hyperlink"/>
-          </w:rPr>
-          <w:t>4.</w:t>
-        </w:r>
-        <w:r>
-          <w:rPr>
-            <w:rFonts w:ascii="Calibri" w:hAnsi="Calibri" w:cs="Times New Roman"/>
+            <w:noProof/>
+          </w:rPr>
+          <w:t>3.</w:t>
+        </w:r>
+        <w:r>
+          <w:rPr>
+            <w:rFonts w:asciiTheme="minorHAnsi" w:eastAsiaTheme="minorEastAsia" w:hAnsiTheme="minorHAnsi" w:cstheme="minorBidi"/>
+            <w:noProof/>
             <w:sz w:val="22"/>
             <w:szCs w:val="22"/>
             <w:lang w:val="en-US" w:eastAsia="en-US"/>
@@ -678,32 +1282,76 @@
         <w:r>
           <w:rPr>
             <w:rStyle w:val="Hyperlink"/>
-          </w:rPr>
-          <w:t>Sažetak</w:t>
-        </w:r>
-        <w:r>
+            <w:noProof/>
+          </w:rPr>
+          <w:t>Zaključak</w:t>
+        </w:r>
+        <w:r>
+          <w:rPr>
+            <w:noProof/>
+          </w:rPr>
           <w:tab/>
-          <w:t>13</w:t>
+        </w:r>
+        <w:r>
+          <w:rPr>
+            <w:noProof/>
+          </w:rPr>
+          <w:fldChar w:fldCharType="begin"/>
+        </w:r>
+        <w:r>
+          <w:rPr>
+            <w:noProof/>
+          </w:rPr>
+          <w:instrText xml:space="preserve"> PAGEREF _Toc199771028 \h </w:instrText>
+        </w:r>
+        <w:r>
+          <w:rPr>
+            <w:noProof/>
+          </w:rPr>
+        </w:r>
+        <w:r>
+          <w:rPr>
+            <w:noProof/>
+          </w:rPr>
+          <w:fldChar w:fldCharType="separate"/>
+        </w:r>
+        <w:r>
+          <w:rPr>
+            <w:noProof/>
+          </w:rPr>
+          <w:t>14</w:t>
+        </w:r>
+        <w:r>
+          <w:rPr>
+            <w:noProof/>
+          </w:rPr>
+          <w:fldChar w:fldCharType="end"/>
         </w:r>
       </w:hyperlink>
     </w:p>
     <w:p>
       <w:pPr>
         <w:pStyle w:val="TOC1"/>
-        <w:tabs>
-          <w:tab w:val="right" w:leader="dot" w:pos="480"/>
-        </w:tabs>
-      </w:pPr>
-      <w:hyperlink r:id="rId22" w:history="1">
+        <w:rPr>
+          <w:rFonts w:asciiTheme="minorHAnsi" w:eastAsiaTheme="minorEastAsia" w:hAnsiTheme="minorHAnsi" w:cstheme="minorBidi"/>
+          <w:noProof/>
+          <w:sz w:val="22"/>
+          <w:szCs w:val="22"/>
+          <w:lang w:val="en-US" w:eastAsia="en-US"/>
+        </w:rPr>
+      </w:pPr>
+      <w:hyperlink w:anchor="_Toc199771029" w:history="1">
         <w:r>
           <w:rPr>
             <w:rStyle w:val="Hyperlink"/>
-          </w:rPr>
-          <w:t>5.</w:t>
-        </w:r>
-        <w:r>
-          <w:rPr>
-            <w:rFonts w:ascii="Calibri" w:hAnsi="Calibri" w:cs="Times New Roman"/>
+            <w:noProof/>
+          </w:rPr>
+          <w:t>4.</w:t>
+        </w:r>
+        <w:r>
+          <w:rPr>
+            <w:rFonts w:asciiTheme="minorHAnsi" w:eastAsiaTheme="minorEastAsia" w:hAnsiTheme="minorHAnsi" w:cstheme="minorBidi"/>
+            <w:noProof/>
             <w:sz w:val="22"/>
             <w:szCs w:val="22"/>
             <w:lang w:val="en-US" w:eastAsia="en-US"/>
@@ -713,12 +1361,129 @@
         <w:r>
           <w:rPr>
             <w:rStyle w:val="Hyperlink"/>
+            <w:noProof/>
+          </w:rPr>
+          <w:t>Sažetak</w:t>
+        </w:r>
+        <w:r>
+          <w:rPr>
+            <w:noProof/>
+          </w:rPr>
+          <w:tab/>
+        </w:r>
+        <w:r>
+          <w:rPr>
+            <w:noProof/>
+          </w:rPr>
+          <w:fldChar w:fldCharType="begin"/>
+        </w:r>
+        <w:r>
+          <w:rPr>
+            <w:noProof/>
+          </w:rPr>
+          <w:instrText xml:space="preserve"> PAGEREF _Toc199771029 \h </w:instrText>
+        </w:r>
+        <w:r>
+          <w:rPr>
+            <w:noProof/>
+          </w:rPr>
+        </w:r>
+        <w:r>
+          <w:rPr>
+            <w:noProof/>
+          </w:rPr>
+          <w:fldChar w:fldCharType="separate"/>
+        </w:r>
+        <w:r>
+          <w:rPr>
+            <w:noProof/>
+          </w:rPr>
+          <w:t>15</w:t>
+        </w:r>
+        <w:r>
+          <w:rPr>
+            <w:noProof/>
+          </w:rPr>
+          <w:fldChar w:fldCharType="end"/>
+        </w:r>
+      </w:hyperlink>
+    </w:p>
+    <w:p>
+      <w:pPr>
+        <w:pStyle w:val="TOC1"/>
+        <w:rPr>
+          <w:rFonts w:asciiTheme="minorHAnsi" w:eastAsiaTheme="minorEastAsia" w:hAnsiTheme="minorHAnsi" w:cstheme="minorBidi"/>
+          <w:noProof/>
+          <w:sz w:val="22"/>
+          <w:szCs w:val="22"/>
+          <w:lang w:val="en-US" w:eastAsia="en-US"/>
+        </w:rPr>
+      </w:pPr>
+      <w:hyperlink w:anchor="_Toc199771030" w:history="1">
+        <w:r>
+          <w:rPr>
+            <w:rStyle w:val="Hyperlink"/>
+            <w:noProof/>
+          </w:rPr>
+          <w:t>5.</w:t>
+        </w:r>
+        <w:r>
+          <w:rPr>
+            <w:rFonts w:asciiTheme="minorHAnsi" w:eastAsiaTheme="minorEastAsia" w:hAnsiTheme="minorHAnsi" w:cstheme="minorBidi"/>
+            <w:noProof/>
+            <w:sz w:val="22"/>
+            <w:szCs w:val="22"/>
+            <w:lang w:val="en-US" w:eastAsia="en-US"/>
+          </w:rPr>
+          <w:tab/>
+        </w:r>
+        <w:r>
+          <w:rPr>
+            <w:rStyle w:val="Hyperlink"/>
+            <w:noProof/>
           </w:rPr>
           <w:t>Literatura</w:t>
         </w:r>
         <w:r>
+          <w:rPr>
+            <w:noProof/>
+          </w:rPr>
           <w:tab/>
-          <w:t>14</w:t>
+        </w:r>
+        <w:r>
+          <w:rPr>
+            <w:noProof/>
+          </w:rPr>
+          <w:fldChar w:fldCharType="begin"/>
+        </w:r>
+        <w:r>
+          <w:rPr>
+            <w:noProof/>
+          </w:rPr>
+          <w:instrText xml:space="preserve"> PAGEREF _Toc199771030 \h </w:instrText>
+        </w:r>
+        <w:r>
+          <w:rPr>
+            <w:noProof/>
+          </w:rPr>
+        </w:r>
+        <w:r>
+          <w:rPr>
+            <w:noProof/>
+          </w:rPr>
+          <w:fldChar w:fldCharType="separate"/>
+        </w:r>
+        <w:r>
+          <w:rPr>
+            <w:noProof/>
+          </w:rPr>
+          <w:t>16</w:t>
+        </w:r>
+        <w:r>
+          <w:rPr>
+            <w:noProof/>
+          </w:rPr>
+          <w:fldChar w:fldCharType="end"/>
         </w:r>
       </w:hyperlink>
     </w:p>
@@ -738,12 +1503,12 @@
     <w:p>
       <w:pPr>
         <w:sectPr>
-          <w:headerReference w:type="even" r:id="rId23"/>
-          <w:headerReference w:type="default" r:id="rId24"/>
-          <w:footerReference w:type="even" r:id="rId25"/>
-          <w:footerReference w:type="default" r:id="rId26"/>
-          <w:headerReference w:type="first" r:id="rId27"/>
-          <w:footerReference w:type="first" r:id="rId28"/>
+          <w:headerReference w:type="even" r:id="rId7"/>
+          <w:headerReference w:type="default" r:id="rId8"/>
+          <w:footerReference w:type="even" r:id="rId9"/>
+          <w:footerReference w:type="default" r:id="rId10"/>
+          <w:headerReference w:type="first" r:id="rId11"/>
+          <w:footerReference w:type="first" r:id="rId12"/>
           <w:pgSz w:w="11906" w:h="16838"/>
           <w:pgMar w:top="1701" w:right="1134" w:bottom="1701" w:left="1701" w:header="720" w:footer="720" w:gutter="0"/>
           <w:pgNumType w:start="0"/>
@@ -760,7 +1525,7 @@
       <w:bookmarkStart w:id="5" w:name="_Toc199755287"/>
       <w:bookmarkStart w:id="6" w:name="_Toc199760707"/>
       <w:bookmarkStart w:id="7" w:name="_Toc199766676"/>
-      <w:bookmarkStart w:id="8" w:name="_Toc199766890"/>
+      <w:bookmarkStart w:id="8" w:name="_Toc199771014"/>
       <w:r>
         <w:lastRenderedPageBreak/>
         <w:t>Uvod</w:t>
@@ -826,7 +1591,7 @@
       <w:bookmarkStart w:id="11" w:name="_Toc199755288"/>
       <w:bookmarkStart w:id="12" w:name="_Toc199760708"/>
       <w:bookmarkStart w:id="13" w:name="_Toc199766677"/>
-      <w:bookmarkStart w:id="14" w:name="_Toc199766891"/>
+      <w:bookmarkStart w:id="14" w:name="_Toc199771015"/>
       <w:r>
         <w:rPr>
           <w:lang w:val="pl-PL"/>
@@ -849,7 +1614,7 @@
       <w:bookmarkStart w:id="16" w:name="_Toc199755289"/>
       <w:bookmarkStart w:id="17" w:name="_Toc199760709"/>
       <w:bookmarkStart w:id="18" w:name="_Toc199766678"/>
-      <w:bookmarkStart w:id="19" w:name="_Toc199766892"/>
+      <w:bookmarkStart w:id="19" w:name="_Toc199771016"/>
       <w:r>
         <w:t>Opis bambus filtera</w:t>
       </w:r>
@@ -900,7 +1665,7 @@
                     <pic:cNvPicPr/>
                   </pic:nvPicPr>
                   <pic:blipFill>
-                    <a:blip r:embed="rId29"/>
+                    <a:blip r:embed="rId13"/>
                     <a:srcRect/>
                     <a:stretch>
                       <a:fillRect/>
@@ -992,7 +1757,7 @@
                     <pic:cNvPicPr/>
                   </pic:nvPicPr>
                   <pic:blipFill>
-                    <a:blip r:embed="rId30"/>
+                    <a:blip r:embed="rId14"/>
                     <a:srcRect/>
                     <a:stretch>
                       <a:fillRect/>
@@ -1045,7 +1810,7 @@
       <w:bookmarkStart w:id="21" w:name="_Toc199755290"/>
       <w:bookmarkStart w:id="22" w:name="_Toc199760710"/>
       <w:bookmarkStart w:id="23" w:name="_Toc199766679"/>
-      <w:bookmarkStart w:id="24" w:name="_Toc199766893"/>
+      <w:bookmarkStart w:id="24" w:name="_Toc199771017"/>
       <w:r>
         <w:rPr>
           <w:lang w:val="pl-PL"/>
@@ -1416,7 +2181,7 @@
       </w:pPr>
       <w:bookmarkStart w:id="27" w:name="_Toc199760711"/>
       <w:bookmarkStart w:id="28" w:name="_Toc199766680"/>
-      <w:bookmarkStart w:id="29" w:name="_Toc199766894"/>
+      <w:bookmarkStart w:id="29" w:name="_Toc199771018"/>
       <w:r>
         <w:rPr>
           <w:lang w:val="pl-PL"/>
@@ -1562,7 +2327,7 @@
       </w:pPr>
       <w:bookmarkStart w:id="32" w:name="_Toc199760712"/>
       <w:bookmarkStart w:id="33" w:name="_Toc199766681"/>
-      <w:bookmarkStart w:id="34" w:name="_Toc199766895"/>
+      <w:bookmarkStart w:id="34" w:name="_Toc199771019"/>
       <w:r>
         <w:rPr>
           <w:lang w:val="pl-PL"/>
@@ -1952,7 +2717,7 @@
       </w:pPr>
       <w:bookmarkStart w:id="37" w:name="_Toc199760713"/>
       <w:bookmarkStart w:id="38" w:name="_Toc199766682"/>
-      <w:bookmarkStart w:id="39" w:name="_Toc199766896"/>
+      <w:bookmarkStart w:id="39" w:name="_Toc199771020"/>
       <w:r>
         <w:rPr>
           <w:lang w:val="pl-PL"/>
@@ -1989,7 +2754,7 @@
       <w:bookmarkStart w:id="41" w:name="_Toc199755294"/>
       <w:bookmarkStart w:id="42" w:name="_Toc199760714"/>
       <w:bookmarkStart w:id="43" w:name="_Toc199766683"/>
-      <w:bookmarkStart w:id="44" w:name="_Toc199766897"/>
+      <w:bookmarkStart w:id="44" w:name="_Toc199771021"/>
       <w:r>
         <w:rPr>
           <w:lang w:val="pl-PL"/>
@@ -2004,6 +2769,11 @@
       <w:bookmarkEnd w:id="44"/>
     </w:p>
     <w:p>
+      <w:pPr>
+        <w:rPr>
+          <w:lang w:val="pl-PL"/>
+        </w:rPr>
+      </w:pPr>
       <w:r>
         <w:rPr>
           <w:lang w:val="pl-PL"/>
@@ -2015,28 +2785,1187 @@
       <w:pPr>
         <w:pStyle w:val="Heading2"/>
       </w:pPr>
-      <w:bookmarkStart w:id="45" w:name="_Toc199713589"/>
-      <w:bookmarkStart w:id="46" w:name="_Toc199755295"/>
-      <w:bookmarkStart w:id="47" w:name="_Toc199760715"/>
-      <w:bookmarkStart w:id="48" w:name="_Toc199766684"/>
-      <w:bookmarkStart w:id="49" w:name="_Toc199766898"/>
-      <w:r>
+      <w:bookmarkStart w:id="45" w:name="_Toc199771022"/>
+      <w:r>
+        <w:t>Primjer rada</w:t>
+      </w:r>
+      <w:bookmarkEnd w:id="45"/>
+    </w:p>
+    <w:p>
+      <w:pPr>
+        <w:rPr>
+          <w:lang w:val="pl-PL"/>
+        </w:rPr>
+      </w:pPr>
+      <w:r>
+        <w:rPr>
+          <w:lang w:val="pl-PL"/>
+        </w:rPr>
+        <w:t>Za potrebu demonstracije konstruirajmo filter koji u početnom stanju ima dva segmenta s indeksima 0 i 1, svaki od njih ima po 4 pretinca u sebi, a svaki pretinac ima prostor za jedan podatak tj. otisak prsta.</w:t>
+      </w:r>
+    </w:p>
+    <w:p>
+      <w:pPr>
+        <w:rPr>
+          <w:lang w:val="pl-PL"/>
+        </w:rPr>
+      </w:pPr>
+      <w:r>
+        <w:rPr>
+          <w:lang w:val="pl-PL"/>
+        </w:rPr>
+        <w:t>U primjeru neka je hash duljine 8 bitova od kojih otisak prsta zauzima njih 5, indeks segmenta jedan, a indeks pretinca 2 bita.</w:t>
+      </w:r>
+    </w:p>
+    <w:p>
+      <w:pPr>
+        <w:rPr>
+          <w:lang w:val="pl-PL"/>
+        </w:rPr>
+      </w:pPr>
+      <w:r>
+        <w:rPr>
+          <w:lang w:val="pl-PL"/>
+        </w:rPr>
+        <w:t xml:space="preserve">Za umetanje </w:t>
+      </w:r>
+      <w:r>
+        <w:rPr>
+          <w:lang w:val="pl-PL"/>
+        </w:rPr>
+        <w:t>podatka</w:t>
+      </w:r>
+      <w:r>
+        <w:rPr>
+          <w:lang w:val="pl-PL"/>
+        </w:rPr>
+        <w:t xml:space="preserve"> A moramo mu izračunati hash. Neka je </w:t>
+      </w:r>
+      <w:r>
+        <w:rPr>
+          <w:lang w:val="pl-PL"/>
+        </w:rPr>
+        <w:t>taj hash</w:t>
+      </w:r>
+      <w:r>
+        <w:rPr>
+          <w:lang w:val="pl-PL"/>
+        </w:rPr>
+        <w:t xml:space="preserve"> 10110</w:t>
+      </w:r>
+      <w:r>
+        <w:rPr>
+          <w:lang w:val="pl-PL"/>
+        </w:rPr>
+        <w:t>0</w:t>
+      </w:r>
+      <w:r>
+        <w:rPr>
+          <w:lang w:val="pl-PL"/>
+        </w:rPr>
+        <w:t>0</w:t>
+      </w:r>
+      <w:r>
+        <w:rPr>
+          <w:lang w:val="pl-PL"/>
+        </w:rPr>
+        <w:t>0</w:t>
+      </w:r>
+      <w:r>
+        <w:rPr>
+          <w:lang w:val="pl-PL"/>
+        </w:rPr>
+        <w:t xml:space="preserve">. Otisak prsta mu je 10110, indeks segmenta je </w:t>
+      </w:r>
+      <w:r>
+        <w:rPr>
+          <w:lang w:val="pl-PL"/>
+        </w:rPr>
+        <w:t>0</w:t>
+      </w:r>
+      <w:r>
+        <w:rPr>
+          <w:lang w:val="pl-PL"/>
+        </w:rPr>
+        <w:t>, a indeks pretinca je 00. Taj se otisak prsta stoga treba zapisati u nulti pretinac prvog segmenta. Budući da ništa nije još upisano ondje, umetanje je uspješno.</w:t>
+      </w:r>
+    </w:p>
+    <w:tbl>
+      <w:tblPr>
+        <w:tblStyle w:val="TableGrid"/>
+        <w:tblW w:w="0" w:type="auto"/>
+        <w:tblLook w:val="04A0" w:firstRow="1" w:lastRow="0" w:firstColumn="1" w:lastColumn="0" w:noHBand="0" w:noVBand="1"/>
+      </w:tblPr>
+      <w:tblGrid>
+        <w:gridCol w:w="1435"/>
+        <w:gridCol w:w="7626"/>
+      </w:tblGrid>
+      <w:tr>
+        <w:tc>
+          <w:tcPr>
+            <w:tcW w:w="1435" w:type="dxa"/>
+          </w:tcPr>
+          <w:p>
+            <w:pPr>
+              <w:rPr>
+                <w:lang w:val="pl-PL"/>
+              </w:rPr>
+            </w:pPr>
+            <w:r>
+              <w:rPr>
+                <w:lang w:val="pl-PL"/>
+              </w:rPr>
+              <w:t>00</w:t>
+            </w:r>
+          </w:p>
+        </w:tc>
+        <w:tc>
+          <w:tcPr>
+            <w:tcW w:w="7626" w:type="dxa"/>
+          </w:tcPr>
+          <w:p>
+            <w:pPr>
+              <w:rPr>
+                <w:lang w:val="pl-PL"/>
+              </w:rPr>
+            </w:pPr>
+            <w:r>
+              <w:rPr>
+                <w:lang w:val="pl-PL"/>
+              </w:rPr>
+              <w:t>10110</w:t>
+            </w:r>
+          </w:p>
+        </w:tc>
+      </w:tr>
+      <w:tr>
+        <w:tc>
+          <w:tcPr>
+            <w:tcW w:w="1435" w:type="dxa"/>
+          </w:tcPr>
+          <w:p>
+            <w:pPr>
+              <w:rPr>
+                <w:lang w:val="pl-PL"/>
+              </w:rPr>
+            </w:pPr>
+            <w:r>
+              <w:rPr>
+                <w:lang w:val="pl-PL"/>
+              </w:rPr>
+              <w:t>01</w:t>
+            </w:r>
+          </w:p>
+        </w:tc>
+        <w:tc>
+          <w:tcPr>
+            <w:tcW w:w="7626" w:type="dxa"/>
+          </w:tcPr>
+          <w:p>
+            <w:pPr>
+              <w:rPr>
+                <w:lang w:val="pl-PL"/>
+              </w:rPr>
+            </w:pPr>
+            <w:r>
+              <w:rPr>
+                <w:lang w:val="pl-PL"/>
+              </w:rPr>
+              <w:t>-</w:t>
+            </w:r>
+          </w:p>
+        </w:tc>
+      </w:tr>
+      <w:tr>
+        <w:tc>
+          <w:tcPr>
+            <w:tcW w:w="1435" w:type="dxa"/>
+          </w:tcPr>
+          <w:p>
+            <w:pPr>
+              <w:rPr>
+                <w:lang w:val="pl-PL"/>
+              </w:rPr>
+            </w:pPr>
+            <w:r>
+              <w:rPr>
+                <w:lang w:val="pl-PL"/>
+              </w:rPr>
+              <w:t>10</w:t>
+            </w:r>
+          </w:p>
+        </w:tc>
+        <w:tc>
+          <w:tcPr>
+            <w:tcW w:w="7626" w:type="dxa"/>
+          </w:tcPr>
+          <w:p>
+            <w:pPr>
+              <w:rPr>
+                <w:lang w:val="pl-PL"/>
+              </w:rPr>
+            </w:pPr>
+            <w:r>
+              <w:rPr>
+                <w:lang w:val="pl-PL"/>
+              </w:rPr>
+              <w:t>-</w:t>
+            </w:r>
+          </w:p>
+        </w:tc>
+      </w:tr>
+      <w:tr>
+        <w:tc>
+          <w:tcPr>
+            <w:tcW w:w="1435" w:type="dxa"/>
+          </w:tcPr>
+          <w:p>
+            <w:pPr>
+              <w:rPr>
+                <w:lang w:val="pl-PL"/>
+              </w:rPr>
+            </w:pPr>
+            <w:r>
+              <w:rPr>
+                <w:lang w:val="pl-PL"/>
+              </w:rPr>
+              <w:t>11</w:t>
+            </w:r>
+          </w:p>
+        </w:tc>
+        <w:tc>
+          <w:tcPr>
+            <w:tcW w:w="7626" w:type="dxa"/>
+          </w:tcPr>
+          <w:p>
+            <w:pPr>
+              <w:rPr>
+                <w:lang w:val="pl-PL"/>
+              </w:rPr>
+            </w:pPr>
+            <w:r>
+              <w:rPr>
+                <w:lang w:val="pl-PL"/>
+              </w:rPr>
+              <w:t>-</w:t>
+            </w:r>
+          </w:p>
+        </w:tc>
+      </w:tr>
+    </w:tbl>
+    <w:p>
+      <w:pPr>
+        <w:rPr>
+          <w:sz w:val="20"/>
+          <w:szCs w:val="20"/>
+          <w:lang w:val="pl-PL"/>
+        </w:rPr>
+      </w:pPr>
+      <w:r>
+        <w:rPr>
+          <w:sz w:val="20"/>
+          <w:szCs w:val="20"/>
+          <w:lang w:val="pl-PL"/>
+        </w:rPr>
+        <w:t xml:space="preserve">Slika </w:t>
+      </w:r>
+      <w:r>
+        <w:rPr>
+          <w:sz w:val="20"/>
+          <w:szCs w:val="20"/>
+          <w:lang w:val="pl-PL"/>
+        </w:rPr>
+        <w:t>3</w:t>
+      </w:r>
+      <w:r>
+        <w:rPr>
+          <w:sz w:val="20"/>
+          <w:szCs w:val="20"/>
+          <w:lang w:val="pl-PL"/>
+        </w:rPr>
+        <w:t xml:space="preserve">. Grafički prikaz sadržaja segmenta s indeksom </w:t>
+      </w:r>
+      <w:r>
+        <w:rPr>
+          <w:sz w:val="20"/>
+          <w:szCs w:val="20"/>
+          <w:lang w:val="pl-PL"/>
+        </w:rPr>
+        <w:t>0</w:t>
+      </w:r>
+      <w:r>
+        <w:rPr>
+          <w:sz w:val="20"/>
+          <w:szCs w:val="20"/>
+          <w:lang w:val="pl-PL"/>
+        </w:rPr>
+        <w:t xml:space="preserve"> nakon </w:t>
+      </w:r>
+      <w:r>
+        <w:rPr>
+          <w:sz w:val="20"/>
+          <w:szCs w:val="20"/>
+          <w:lang w:val="pl-PL"/>
+        </w:rPr>
+        <w:t>prvog</w:t>
+      </w:r>
+      <w:r>
+        <w:rPr>
+          <w:sz w:val="20"/>
+          <w:szCs w:val="20"/>
+          <w:lang w:val="pl-PL"/>
+        </w:rPr>
+        <w:t xml:space="preserve"> umetanja</w:t>
+      </w:r>
+    </w:p>
+    <w:p>
+      <w:pPr>
+        <w:rPr>
+          <w:lang w:val="pl-PL"/>
+        </w:rPr>
+      </w:pPr>
+    </w:p>
+    <w:p>
+      <w:pPr>
+        <w:rPr>
+          <w:lang w:val="pl-PL"/>
+        </w:rPr>
+      </w:pPr>
+      <w:r>
+        <w:rPr>
+          <w:lang w:val="pl-PL"/>
+        </w:rPr>
+        <w:t>Drugi podatak B ubacujemo sljedeći. Njegov je hash 01101</w:t>
+      </w:r>
+      <w:r>
+        <w:rPr>
+          <w:lang w:val="pl-PL"/>
+        </w:rPr>
+        <w:t>0</w:t>
+      </w:r>
+      <w:r>
+        <w:rPr>
+          <w:lang w:val="pl-PL"/>
+        </w:rPr>
+        <w:t xml:space="preserve">00. Otisak prsta mu je 01101, indeks segmenta </w:t>
+      </w:r>
+      <w:r>
+        <w:rPr>
+          <w:lang w:val="pl-PL"/>
+        </w:rPr>
+        <w:t>0</w:t>
+      </w:r>
+      <w:r>
+        <w:rPr>
+          <w:lang w:val="pl-PL"/>
+        </w:rPr>
+        <w:t>, a indeks pretinca 00. Taj se otisak prsta treba upisati u prvi segment, u nulti pretinac. Ondje se već nalazi otisak prsta predmeta A, pa se provjerava alternativna lokacija koju se računa kao ostatak pri djeljenu xor otiska prsta i indeksa pretinca s 2</w:t>
+      </w:r>
+      <w:r>
+        <w:rPr>
+          <w:vertAlign w:val="superscript"/>
+          <w:lang w:val="pl-PL"/>
+        </w:rPr>
+        <w:t>3</w:t>
+      </w:r>
+      <w:r>
+        <w:rPr>
+          <w:lang w:val="pl-PL"/>
+        </w:rPr>
+        <w:t xml:space="preserve"> što je u ovom slučaju 01. Ondje ima mjesta za otisak prsta predmeta B pa je umetanje ponovo uspješno.</w:t>
+      </w:r>
+    </w:p>
+    <w:tbl>
+      <w:tblPr>
+        <w:tblStyle w:val="TableGrid"/>
+        <w:tblW w:w="0" w:type="auto"/>
+        <w:tblLook w:val="04A0" w:firstRow="1" w:lastRow="0" w:firstColumn="1" w:lastColumn="0" w:noHBand="0" w:noVBand="1"/>
+      </w:tblPr>
+      <w:tblGrid>
+        <w:gridCol w:w="1435"/>
+        <w:gridCol w:w="7626"/>
+      </w:tblGrid>
+      <w:tr>
+        <w:tc>
+          <w:tcPr>
+            <w:tcW w:w="1435" w:type="dxa"/>
+          </w:tcPr>
+          <w:p>
+            <w:pPr>
+              <w:rPr>
+                <w:lang w:val="pl-PL"/>
+              </w:rPr>
+            </w:pPr>
+            <w:r>
+              <w:rPr>
+                <w:lang w:val="pl-PL"/>
+              </w:rPr>
+              <w:t>00</w:t>
+            </w:r>
+          </w:p>
+        </w:tc>
+        <w:tc>
+          <w:tcPr>
+            <w:tcW w:w="7626" w:type="dxa"/>
+          </w:tcPr>
+          <w:p>
+            <w:pPr>
+              <w:rPr>
+                <w:lang w:val="pl-PL"/>
+              </w:rPr>
+            </w:pPr>
+            <w:r>
+              <w:rPr>
+                <w:lang w:val="pl-PL"/>
+              </w:rPr>
+              <w:t>10110</w:t>
+            </w:r>
+          </w:p>
+        </w:tc>
+      </w:tr>
+      <w:tr>
+        <w:tc>
+          <w:tcPr>
+            <w:tcW w:w="1435" w:type="dxa"/>
+          </w:tcPr>
+          <w:p>
+            <w:pPr>
+              <w:rPr>
+                <w:lang w:val="pl-PL"/>
+              </w:rPr>
+            </w:pPr>
+            <w:r>
+              <w:rPr>
+                <w:lang w:val="pl-PL"/>
+              </w:rPr>
+              <w:t>01</w:t>
+            </w:r>
+          </w:p>
+        </w:tc>
+        <w:tc>
+          <w:tcPr>
+            <w:tcW w:w="7626" w:type="dxa"/>
+          </w:tcPr>
+          <w:p>
+            <w:pPr>
+              <w:rPr>
+                <w:lang w:val="pl-PL"/>
+              </w:rPr>
+            </w:pPr>
+            <w:r>
+              <w:rPr>
+                <w:lang w:val="pl-PL"/>
+              </w:rPr>
+              <w:t>01101</w:t>
+            </w:r>
+          </w:p>
+        </w:tc>
+      </w:tr>
+      <w:tr>
+        <w:tc>
+          <w:tcPr>
+            <w:tcW w:w="1435" w:type="dxa"/>
+          </w:tcPr>
+          <w:p>
+            <w:pPr>
+              <w:rPr>
+                <w:lang w:val="pl-PL"/>
+              </w:rPr>
+            </w:pPr>
+            <w:r>
+              <w:rPr>
+                <w:lang w:val="pl-PL"/>
+              </w:rPr>
+              <w:t>10</w:t>
+            </w:r>
+          </w:p>
+        </w:tc>
+        <w:tc>
+          <w:tcPr>
+            <w:tcW w:w="7626" w:type="dxa"/>
+          </w:tcPr>
+          <w:p>
+            <w:pPr>
+              <w:rPr>
+                <w:lang w:val="pl-PL"/>
+              </w:rPr>
+            </w:pPr>
+            <w:r>
+              <w:rPr>
+                <w:lang w:val="pl-PL"/>
+              </w:rPr>
+              <w:t>-</w:t>
+            </w:r>
+          </w:p>
+        </w:tc>
+      </w:tr>
+      <w:tr>
+        <w:tc>
+          <w:tcPr>
+            <w:tcW w:w="1435" w:type="dxa"/>
+          </w:tcPr>
+          <w:p>
+            <w:pPr>
+              <w:rPr>
+                <w:lang w:val="pl-PL"/>
+              </w:rPr>
+            </w:pPr>
+            <w:r>
+              <w:rPr>
+                <w:lang w:val="pl-PL"/>
+              </w:rPr>
+              <w:t>11</w:t>
+            </w:r>
+          </w:p>
+        </w:tc>
+        <w:tc>
+          <w:tcPr>
+            <w:tcW w:w="7626" w:type="dxa"/>
+          </w:tcPr>
+          <w:p>
+            <w:pPr>
+              <w:rPr>
+                <w:lang w:val="pl-PL"/>
+              </w:rPr>
+            </w:pPr>
+            <w:r>
+              <w:rPr>
+                <w:lang w:val="pl-PL"/>
+              </w:rPr>
+              <w:t>-</w:t>
+            </w:r>
+          </w:p>
+        </w:tc>
+      </w:tr>
+    </w:tbl>
+    <w:p>
+      <w:pPr>
+        <w:rPr>
+          <w:sz w:val="20"/>
+          <w:szCs w:val="20"/>
+          <w:lang w:val="pl-PL"/>
+        </w:rPr>
+      </w:pPr>
+      <w:r>
+        <w:rPr>
+          <w:sz w:val="20"/>
+          <w:szCs w:val="20"/>
+          <w:lang w:val="pl-PL"/>
+        </w:rPr>
+        <w:t xml:space="preserve">Slika </w:t>
+      </w:r>
+      <w:r>
+        <w:rPr>
+          <w:sz w:val="20"/>
+          <w:szCs w:val="20"/>
+          <w:lang w:val="pl-PL"/>
+        </w:rPr>
+        <w:t>4</w:t>
+      </w:r>
+      <w:r>
+        <w:rPr>
+          <w:sz w:val="20"/>
+          <w:szCs w:val="20"/>
+          <w:lang w:val="pl-PL"/>
+        </w:rPr>
+        <w:t xml:space="preserve">. Grafički prikaz sadržaja segmenta s indeksom </w:t>
+      </w:r>
+      <w:r>
+        <w:rPr>
+          <w:sz w:val="20"/>
+          <w:szCs w:val="20"/>
+          <w:lang w:val="pl-PL"/>
+        </w:rPr>
+        <w:t>0</w:t>
+      </w:r>
+      <w:r>
+        <w:rPr>
+          <w:sz w:val="20"/>
+          <w:szCs w:val="20"/>
+          <w:lang w:val="pl-PL"/>
+        </w:rPr>
+        <w:t xml:space="preserve"> nakon </w:t>
+      </w:r>
+      <w:r>
+        <w:rPr>
+          <w:sz w:val="20"/>
+          <w:szCs w:val="20"/>
+          <w:lang w:val="pl-PL"/>
+        </w:rPr>
+        <w:t>drugog</w:t>
+      </w:r>
+      <w:r>
+        <w:rPr>
+          <w:sz w:val="20"/>
+          <w:szCs w:val="20"/>
+          <w:lang w:val="pl-PL"/>
+        </w:rPr>
+        <w:t xml:space="preserve"> umetanja</w:t>
+      </w:r>
+    </w:p>
+    <w:p>
+      <w:pPr>
+        <w:rPr>
+          <w:lang w:val="pl-PL"/>
+        </w:rPr>
+      </w:pPr>
+    </w:p>
+    <w:p>
+      <w:pPr>
+        <w:rPr>
+          <w:lang w:val="pl-PL"/>
+        </w:rPr>
+      </w:pPr>
+      <w:r>
+        <w:rPr>
+          <w:lang w:val="pl-PL"/>
+        </w:rPr>
+        <w:t>Treći podatak C koji je sada na redu za umetanje ima hash 10101</w:t>
+      </w:r>
+      <w:r>
+        <w:rPr>
+          <w:lang w:val="pl-PL"/>
+        </w:rPr>
+        <w:t>0</w:t>
+      </w:r>
+      <w:r>
+        <w:rPr>
+          <w:lang w:val="pl-PL"/>
+        </w:rPr>
+        <w:t xml:space="preserve">01, dakle otisak prsta mu je 10101, indeks segmenta je </w:t>
+      </w:r>
+      <w:r>
+        <w:rPr>
+          <w:lang w:val="pl-PL"/>
+        </w:rPr>
+        <w:t>0</w:t>
+      </w:r>
+      <w:r>
+        <w:rPr>
+          <w:lang w:val="pl-PL"/>
+        </w:rPr>
+        <w:t>, a indeks pretinca je 01. Pokušaj umetanja u prvi segment, u pretinac s indeksom 01 nailazi na popunjen pretinac jer je u njemu već otisak prsta predmeta B, stoga se provjerava alternativnu lokaciju</w:t>
+      </w:r>
+      <w:r>
+        <w:rPr>
+          <w:lang w:val="pl-PL"/>
+        </w:rPr>
+        <w:t xml:space="preserve"> koja je 01 xor 01, dakle 00. U pretincu 00 se, doduše nalazi otisak prsta podatka A, pa preostaje staviti ga na nejgovo mjesto i pokušati podatak A premjestiti na njegovu alternativnu lokaciju. Računamo 00 xor 10 što rezultira s alternativnim indeksom pretinca 10. Pretinac 10 u segmentu </w:t>
+      </w:r>
+      <w:r>
+        <w:rPr>
+          <w:lang w:val="pl-PL"/>
+        </w:rPr>
+        <w:t>0</w:t>
+      </w:r>
+      <w:r>
+        <w:rPr>
+          <w:lang w:val="pl-PL"/>
+        </w:rPr>
+        <w:t xml:space="preserve"> je prazan, pa nakon što se ondje ubaci otisak prsta A, treća je operacija umetanja uspješna.</w:t>
+      </w:r>
+    </w:p>
+    <w:tbl>
+      <w:tblPr>
+        <w:tblStyle w:val="TableGrid"/>
+        <w:tblW w:w="0" w:type="auto"/>
+        <w:tblLook w:val="04A0" w:firstRow="1" w:lastRow="0" w:firstColumn="1" w:lastColumn="0" w:noHBand="0" w:noVBand="1"/>
+      </w:tblPr>
+      <w:tblGrid>
+        <w:gridCol w:w="1435"/>
+        <w:gridCol w:w="7626"/>
+      </w:tblGrid>
+      <w:tr>
+        <w:tc>
+          <w:tcPr>
+            <w:tcW w:w="1435" w:type="dxa"/>
+          </w:tcPr>
+          <w:p>
+            <w:pPr>
+              <w:rPr>
+                <w:lang w:val="pl-PL"/>
+              </w:rPr>
+            </w:pPr>
+            <w:r>
+              <w:rPr>
+                <w:lang w:val="pl-PL"/>
+              </w:rPr>
+              <w:t>00</w:t>
+            </w:r>
+          </w:p>
+        </w:tc>
+        <w:tc>
+          <w:tcPr>
+            <w:tcW w:w="7626" w:type="dxa"/>
+          </w:tcPr>
+          <w:p>
+            <w:pPr>
+              <w:rPr>
+                <w:lang w:val="pl-PL"/>
+              </w:rPr>
+            </w:pPr>
+            <w:r>
+              <w:rPr>
+                <w:lang w:val="pl-PL"/>
+              </w:rPr>
+              <w:t>10101</w:t>
+            </w:r>
+          </w:p>
+        </w:tc>
+      </w:tr>
+      <w:tr>
+        <w:tc>
+          <w:tcPr>
+            <w:tcW w:w="1435" w:type="dxa"/>
+          </w:tcPr>
+          <w:p>
+            <w:pPr>
+              <w:rPr>
+                <w:lang w:val="pl-PL"/>
+              </w:rPr>
+            </w:pPr>
+            <w:r>
+              <w:rPr>
+                <w:lang w:val="pl-PL"/>
+              </w:rPr>
+              <w:t>01</w:t>
+            </w:r>
+          </w:p>
+        </w:tc>
+        <w:tc>
+          <w:tcPr>
+            <w:tcW w:w="7626" w:type="dxa"/>
+          </w:tcPr>
+          <w:p>
+            <w:pPr>
+              <w:rPr>
+                <w:lang w:val="pl-PL"/>
+              </w:rPr>
+            </w:pPr>
+            <w:r>
+              <w:rPr>
+                <w:lang w:val="pl-PL"/>
+              </w:rPr>
+              <w:t>01101</w:t>
+            </w:r>
+          </w:p>
+        </w:tc>
+      </w:tr>
+      <w:tr>
+        <w:tc>
+          <w:tcPr>
+            <w:tcW w:w="1435" w:type="dxa"/>
+          </w:tcPr>
+          <w:p>
+            <w:pPr>
+              <w:rPr>
+                <w:lang w:val="pl-PL"/>
+              </w:rPr>
+            </w:pPr>
+            <w:r>
+              <w:rPr>
+                <w:lang w:val="pl-PL"/>
+              </w:rPr>
+              <w:t>10</w:t>
+            </w:r>
+          </w:p>
+        </w:tc>
+        <w:tc>
+          <w:tcPr>
+            <w:tcW w:w="7626" w:type="dxa"/>
+          </w:tcPr>
+          <w:p>
+            <w:pPr>
+              <w:rPr>
+                <w:lang w:val="pl-PL"/>
+              </w:rPr>
+            </w:pPr>
+            <w:r>
+              <w:rPr>
+                <w:lang w:val="pl-PL"/>
+              </w:rPr>
+              <w:t>10110</w:t>
+            </w:r>
+          </w:p>
+        </w:tc>
+      </w:tr>
+      <w:tr>
+        <w:tc>
+          <w:tcPr>
+            <w:tcW w:w="1435" w:type="dxa"/>
+          </w:tcPr>
+          <w:p>
+            <w:pPr>
+              <w:rPr>
+                <w:lang w:val="pl-PL"/>
+              </w:rPr>
+            </w:pPr>
+            <w:r>
+              <w:rPr>
+                <w:lang w:val="pl-PL"/>
+              </w:rPr>
+              <w:t>11</w:t>
+            </w:r>
+          </w:p>
+        </w:tc>
+        <w:tc>
+          <w:tcPr>
+            <w:tcW w:w="7626" w:type="dxa"/>
+          </w:tcPr>
+          <w:p>
+            <w:pPr>
+              <w:rPr>
+                <w:lang w:val="pl-PL"/>
+              </w:rPr>
+            </w:pPr>
+            <w:r>
+              <w:rPr>
+                <w:lang w:val="pl-PL"/>
+              </w:rPr>
+              <w:t>-</w:t>
+            </w:r>
+          </w:p>
+        </w:tc>
+      </w:tr>
+    </w:tbl>
+    <w:p>
+      <w:pPr>
+        <w:rPr>
+          <w:sz w:val="20"/>
+          <w:szCs w:val="20"/>
+          <w:lang w:val="pl-PL"/>
+        </w:rPr>
+      </w:pPr>
+      <w:r>
+        <w:rPr>
+          <w:sz w:val="20"/>
+          <w:szCs w:val="20"/>
+          <w:lang w:val="pl-PL"/>
+        </w:rPr>
+        <w:t xml:space="preserve">Slika 5. Grafički prikaz sadržaja segmenta s indeksom </w:t>
+      </w:r>
+      <w:r>
+        <w:rPr>
+          <w:sz w:val="20"/>
+          <w:szCs w:val="20"/>
+          <w:lang w:val="pl-PL"/>
+        </w:rPr>
+        <w:t>0</w:t>
+      </w:r>
+      <w:r>
+        <w:rPr>
+          <w:sz w:val="20"/>
+          <w:szCs w:val="20"/>
+          <w:lang w:val="pl-PL"/>
+        </w:rPr>
+        <w:t xml:space="preserve"> nakon trećeg umetanja</w:t>
+      </w:r>
+    </w:p>
+    <w:p>
+      <w:r>
+        <w:t>Pokušajmo sada pronaći predmet A u filteru. Prvo tražimo njegov otisak prsta 10110 u prvom segmentu u pretincu 00. Budući da ga ondje nema, tražimo alternativnu lokaciju koja je pretinac 10</w:t>
+      </w:r>
+      <w:r>
+        <w:t>. Ondje nalazimo traženi otisak prsta, dakle odgovaramo da se predmet a vjerojatno nalazi u filteru.</w:t>
+      </w:r>
+    </w:p>
+    <w:p>
+      <w:r>
+        <w:t>Postupak brisanja sličan je postupku pretraživanja, samo što jednom kada je otisak prsta predmeta A pronađen u pretincu 10, brišemo ga i ostavljamo tu lokaciju praznom.</w:t>
+      </w:r>
+    </w:p>
+    <w:p>
+      <w:r>
+        <w:t>Neka je uvjet proširivanja k</w:t>
+      </w:r>
+      <w:r>
+        <w:rPr>
+          <w:vertAlign w:val="subscript"/>
+        </w:rPr>
+        <w:t>1</w:t>
+      </w:r>
+      <w:r>
+        <w:t>=4. Nakon</w:t>
+      </w:r>
+      <w:r>
+        <w:t xml:space="preserve"> ponovnog dodavanja predmeta A i još jednog predmeta D koji će se spremiti na neku lokaciju u segmentu 1</w:t>
+      </w:r>
+      <w:r>
+        <w:t xml:space="preserve">, pozvat će se funkcija proširivanja. Budući da je ovo prvo proširivanje, pokazivač na sljedeći segment pokazuje na segment 0. Stvara se novi segment kojem se pridjeljuje indeks 10 (decimalno 2). Među podatcima zapisanim u segmentu 0, biraju se oni čiji otisak prsta završava s 1 što su oni koji se nalaze u pretincima 00 i 01. Oni se uklanjaju iz segmenta </w:t>
+      </w:r>
+      <w:r>
+        <w:t>0 i umeću u segment 10.</w:t>
+      </w:r>
+    </w:p>
+    <w:tbl>
+      <w:tblPr>
+        <w:tblStyle w:val="TableGrid"/>
+        <w:tblW w:w="0" w:type="auto"/>
+        <w:tblLook w:val="04A0" w:firstRow="1" w:lastRow="0" w:firstColumn="1" w:lastColumn="0" w:noHBand="0" w:noVBand="1"/>
+      </w:tblPr>
+      <w:tblGrid>
+        <w:gridCol w:w="1435"/>
+        <w:gridCol w:w="7626"/>
+      </w:tblGrid>
+      <w:tr>
+        <w:tc>
+          <w:tcPr>
+            <w:tcW w:w="1435" w:type="dxa"/>
+          </w:tcPr>
+          <w:p>
+            <w:pPr>
+              <w:rPr>
+                <w:lang w:val="pl-PL"/>
+              </w:rPr>
+            </w:pPr>
+            <w:r>
+              <w:rPr>
+                <w:lang w:val="pl-PL"/>
+              </w:rPr>
+              <w:t>00</w:t>
+            </w:r>
+          </w:p>
+        </w:tc>
+        <w:tc>
+          <w:tcPr>
+            <w:tcW w:w="7626" w:type="dxa"/>
+          </w:tcPr>
+          <w:p>
+            <w:pPr>
+              <w:rPr>
+                <w:lang w:val="pl-PL"/>
+              </w:rPr>
+            </w:pPr>
+            <w:r>
+              <w:rPr>
+                <w:lang w:val="pl-PL"/>
+              </w:rPr>
+              <w:t>10101</w:t>
+            </w:r>
+          </w:p>
+        </w:tc>
+      </w:tr>
+      <w:tr>
+        <w:tc>
+          <w:tcPr>
+            <w:tcW w:w="1435" w:type="dxa"/>
+          </w:tcPr>
+          <w:p>
+            <w:pPr>
+              <w:rPr>
+                <w:lang w:val="pl-PL"/>
+              </w:rPr>
+            </w:pPr>
+            <w:r>
+              <w:rPr>
+                <w:lang w:val="pl-PL"/>
+              </w:rPr>
+              <w:t>01</w:t>
+            </w:r>
+          </w:p>
+        </w:tc>
+        <w:tc>
+          <w:tcPr>
+            <w:tcW w:w="7626" w:type="dxa"/>
+          </w:tcPr>
+          <w:p>
+            <w:pPr>
+              <w:rPr>
+                <w:lang w:val="pl-PL"/>
+              </w:rPr>
+            </w:pPr>
+            <w:r>
+              <w:rPr>
+                <w:lang w:val="pl-PL"/>
+              </w:rPr>
+              <w:t>01101</w:t>
+            </w:r>
+          </w:p>
+        </w:tc>
+      </w:tr>
+      <w:tr>
+        <w:tc>
+          <w:tcPr>
+            <w:tcW w:w="1435" w:type="dxa"/>
+          </w:tcPr>
+          <w:p>
+            <w:pPr>
+              <w:rPr>
+                <w:lang w:val="pl-PL"/>
+              </w:rPr>
+            </w:pPr>
+            <w:r>
+              <w:rPr>
+                <w:lang w:val="pl-PL"/>
+              </w:rPr>
+              <w:t>10</w:t>
+            </w:r>
+          </w:p>
+        </w:tc>
+        <w:tc>
+          <w:tcPr>
+            <w:tcW w:w="7626" w:type="dxa"/>
+          </w:tcPr>
+          <w:p>
+            <w:pPr>
+              <w:rPr>
+                <w:lang w:val="pl-PL"/>
+              </w:rPr>
+            </w:pPr>
+            <w:r>
+              <w:rPr>
+                <w:lang w:val="pl-PL"/>
+              </w:rPr>
+              <w:t>-</w:t>
+            </w:r>
+          </w:p>
+        </w:tc>
+      </w:tr>
+      <w:tr>
+        <w:tc>
+          <w:tcPr>
+            <w:tcW w:w="1435" w:type="dxa"/>
+          </w:tcPr>
+          <w:p>
+            <w:pPr>
+              <w:rPr>
+                <w:lang w:val="pl-PL"/>
+              </w:rPr>
+            </w:pPr>
+            <w:r>
+              <w:rPr>
+                <w:lang w:val="pl-PL"/>
+              </w:rPr>
+              <w:t>11</w:t>
+            </w:r>
+          </w:p>
+        </w:tc>
+        <w:tc>
+          <w:tcPr>
+            <w:tcW w:w="7626" w:type="dxa"/>
+          </w:tcPr>
+          <w:p>
+            <w:pPr>
+              <w:rPr>
+                <w:lang w:val="pl-PL"/>
+              </w:rPr>
+            </w:pPr>
+            <w:r>
+              <w:rPr>
+                <w:lang w:val="pl-PL"/>
+              </w:rPr>
+              <w:t>-</w:t>
+            </w:r>
+          </w:p>
+        </w:tc>
+      </w:tr>
+    </w:tbl>
+    <w:p>
+      <w:pPr>
+        <w:rPr>
+          <w:sz w:val="20"/>
+          <w:szCs w:val="20"/>
+          <w:lang w:val="pl-PL"/>
+        </w:rPr>
+      </w:pPr>
+      <w:r>
+        <w:rPr>
+          <w:sz w:val="20"/>
+          <w:szCs w:val="20"/>
+          <w:lang w:val="pl-PL"/>
+        </w:rPr>
+        <w:t xml:space="preserve">Slika </w:t>
+      </w:r>
+      <w:r>
+        <w:rPr>
+          <w:sz w:val="20"/>
+          <w:szCs w:val="20"/>
+          <w:lang w:val="pl-PL"/>
+        </w:rPr>
+        <w:t>6</w:t>
+      </w:r>
+      <w:r>
+        <w:rPr>
+          <w:sz w:val="20"/>
+          <w:szCs w:val="20"/>
+          <w:lang w:val="pl-PL"/>
+        </w:rPr>
+        <w:t xml:space="preserve">. Grafički prikaz sadržaja segmenta s indeksom </w:t>
+      </w:r>
+      <w:r>
+        <w:rPr>
+          <w:sz w:val="20"/>
+          <w:szCs w:val="20"/>
+          <w:lang w:val="pl-PL"/>
+        </w:rPr>
+        <w:t>2</w:t>
+      </w:r>
+      <w:r>
+        <w:rPr>
+          <w:sz w:val="20"/>
+          <w:szCs w:val="20"/>
+          <w:lang w:val="pl-PL"/>
+        </w:rPr>
+        <w:t xml:space="preserve"> nakon </w:t>
+      </w:r>
+      <w:r>
+        <w:rPr>
+          <w:sz w:val="20"/>
+          <w:szCs w:val="20"/>
+          <w:lang w:val="pl-PL"/>
+        </w:rPr>
+        <w:t>proširivanja</w:t>
+      </w:r>
+      <w:r>
+        <w:rPr>
+          <w:sz w:val="20"/>
+          <w:szCs w:val="20"/>
+          <w:lang w:val="pl-PL"/>
+        </w:rPr>
+        <w:t xml:space="preserve"> umetanja</w:t>
+      </w:r>
+    </w:p>
+    <w:p>
+      <w:r>
+        <w:t>Kada bismo obrisali dovoljno elemenata da dosegnemo uvijet kompresije k</w:t>
+      </w:r>
+      <w:r>
+        <w:rPr>
+          <w:vertAlign w:val="subscript"/>
+        </w:rPr>
+        <w:t>2</w:t>
+      </w:r>
+      <w:r>
+        <w:t>, postupak kompresije bio bi inverzan opisanom postupku proširivanja.</w:t>
+      </w:r>
+    </w:p>
+    <w:p>
+      <w:pPr>
+        <w:pStyle w:val="Heading2"/>
+      </w:pPr>
+      <w:bookmarkStart w:id="46" w:name="_Toc199713589"/>
+      <w:bookmarkStart w:id="47" w:name="_Toc199755295"/>
+      <w:bookmarkStart w:id="48" w:name="_Toc199760715"/>
+      <w:bookmarkStart w:id="49" w:name="_Toc199766684"/>
+      <w:bookmarkStart w:id="50" w:name="_Toc199771023"/>
+      <w:r>
+        <w:lastRenderedPageBreak/>
         <w:t>Rezultati</w:t>
       </w:r>
-      <w:bookmarkEnd w:id="45"/>
       <w:bookmarkEnd w:id="46"/>
       <w:bookmarkEnd w:id="47"/>
       <w:bookmarkEnd w:id="48"/>
       <w:bookmarkEnd w:id="49"/>
-    </w:p>
-    <w:p>
-      <w:pPr>
-        <w:rPr>
-          <w:lang w:val="pl-PL"/>
-        </w:rPr>
-      </w:pPr>
-      <w:bookmarkStart w:id="50" w:name="_Toc199713590"/>
-      <w:bookmarkStart w:id="51" w:name="_Toc199755296"/>
+      <w:bookmarkEnd w:id="50"/>
+    </w:p>
+    <w:p>
+      <w:pPr>
+        <w:rPr>
+          <w:lang w:val="pl-PL"/>
+        </w:rPr>
+      </w:pPr>
+      <w:bookmarkStart w:id="51" w:name="_Toc199713590"/>
+      <w:bookmarkStart w:id="52" w:name="_Toc199755296"/>
       <w:r>
         <w:rPr>
           <w:lang w:val="pl-PL"/>
@@ -2051,20 +3980,20 @@
           <w:lang w:val="pl-PL"/>
         </w:rPr>
       </w:pPr>
-      <w:bookmarkStart w:id="52" w:name="_Toc199760716"/>
-      <w:bookmarkStart w:id="53" w:name="_Toc199766685"/>
-      <w:bookmarkStart w:id="54" w:name="_Toc199766899"/>
+      <w:bookmarkStart w:id="53" w:name="_Toc199760716"/>
+      <w:bookmarkStart w:id="54" w:name="_Toc199766685"/>
+      <w:bookmarkStart w:id="55" w:name="_Toc199771024"/>
       <w:r>
         <w:rPr>
           <w:lang w:val="pl-PL"/>
         </w:rPr>
         <w:t>Vremenski utrošak umetanja</w:t>
       </w:r>
-      <w:bookmarkEnd w:id="50"/>
       <w:bookmarkEnd w:id="51"/>
       <w:bookmarkEnd w:id="52"/>
       <w:bookmarkEnd w:id="53"/>
       <w:bookmarkEnd w:id="54"/>
+      <w:bookmarkEnd w:id="55"/>
     </w:p>
     <w:p>
       <w:pPr>
@@ -2096,7 +4025,7 @@
             <wp:cNvGraphicFramePr/>
             <a:graphic xmlns:a="http://schemas.openxmlformats.org/drawingml/2006/main">
               <a:graphicData uri="http://schemas.openxmlformats.org/drawingml/2006/chart">
-                <c:chart xmlns:c="http://schemas.openxmlformats.org/drawingml/2006/chart" xmlns:r="http://schemas.openxmlformats.org/officeDocument/2006/relationships" r:id="rId31"/>
+                <c:chart xmlns:c="http://schemas.openxmlformats.org/drawingml/2006/chart" xmlns:r="http://schemas.openxmlformats.org/officeDocument/2006/relationships" r:id="rId15"/>
               </a:graphicData>
             </a:graphic>
           </wp:inline>
@@ -2233,12 +4162,6 @@
         <w:gridCol w:w="1662"/>
       </w:tblGrid>
       <w:tr>
-        <w:tblPrEx>
-          <w:tblCellMar>
-            <w:top w:w="0" w:type="dxa"/>
-            <w:bottom w:w="0" w:type="dxa"/>
-          </w:tblCellMar>
-        </w:tblPrEx>
         <w:trPr>
           <w:trHeight w:val="432"/>
           <w:jc w:val="center"/>
@@ -2378,12 +4301,6 @@
         </w:tc>
       </w:tr>
       <w:tr>
-        <w:tblPrEx>
-          <w:tblCellMar>
-            <w:top w:w="0" w:type="dxa"/>
-            <w:bottom w:w="0" w:type="dxa"/>
-          </w:tblCellMar>
-        </w:tblPrEx>
         <w:trPr>
           <w:trHeight w:val="564"/>
           <w:jc w:val="center"/>
@@ -2487,12 +4404,6 @@
         </w:tc>
       </w:tr>
       <w:tr>
-        <w:tblPrEx>
-          <w:tblCellMar>
-            <w:top w:w="0" w:type="dxa"/>
-            <w:bottom w:w="0" w:type="dxa"/>
-          </w:tblCellMar>
-        </w:tblPrEx>
         <w:trPr>
           <w:trHeight w:val="564"/>
           <w:jc w:val="center"/>
@@ -2596,12 +4507,6 @@
         </w:tc>
       </w:tr>
       <w:tr>
-        <w:tblPrEx>
-          <w:tblCellMar>
-            <w:top w:w="0" w:type="dxa"/>
-            <w:bottom w:w="0" w:type="dxa"/>
-          </w:tblCellMar>
-        </w:tblPrEx>
         <w:trPr>
           <w:trHeight w:val="569"/>
           <w:jc w:val="center"/>
@@ -2705,12 +4610,6 @@
         </w:tc>
       </w:tr>
       <w:tr>
-        <w:tblPrEx>
-          <w:tblCellMar>
-            <w:top w:w="0" w:type="dxa"/>
-            <w:bottom w:w="0" w:type="dxa"/>
-          </w:tblCellMar>
-        </w:tblPrEx>
         <w:trPr>
           <w:trHeight w:val="564"/>
           <w:jc w:val="center"/>
@@ -2873,22 +4772,22 @@
           <w:lang w:val="pl-PL"/>
         </w:rPr>
       </w:pPr>
-      <w:bookmarkStart w:id="55" w:name="_Toc199713591"/>
-      <w:bookmarkStart w:id="56" w:name="_Toc199755297"/>
-      <w:bookmarkStart w:id="57" w:name="_Toc199760717"/>
-      <w:bookmarkStart w:id="58" w:name="_Toc199766686"/>
-      <w:bookmarkStart w:id="59" w:name="_Toc199766900"/>
+      <w:bookmarkStart w:id="56" w:name="_Toc199713591"/>
+      <w:bookmarkStart w:id="57" w:name="_Toc199755297"/>
+      <w:bookmarkStart w:id="58" w:name="_Toc199760717"/>
+      <w:bookmarkStart w:id="59" w:name="_Toc199766686"/>
+      <w:bookmarkStart w:id="60" w:name="_Toc199771025"/>
       <w:r>
         <w:rPr>
           <w:lang w:val="pl-PL"/>
         </w:rPr>
         <w:t>Vremenski utrošak pretraživanja</w:t>
       </w:r>
-      <w:bookmarkEnd w:id="55"/>
       <w:bookmarkEnd w:id="56"/>
       <w:bookmarkEnd w:id="57"/>
       <w:bookmarkEnd w:id="58"/>
       <w:bookmarkEnd w:id="59"/>
+      <w:bookmarkEnd w:id="60"/>
     </w:p>
     <w:p>
       <w:pPr>
@@ -2921,7 +4820,7 @@
             <wp:cNvGraphicFramePr/>
             <a:graphic xmlns:a="http://schemas.openxmlformats.org/drawingml/2006/main">
               <a:graphicData uri="http://schemas.openxmlformats.org/drawingml/2006/chart">
-                <c:chart xmlns:c="http://schemas.openxmlformats.org/drawingml/2006/chart" xmlns:r="http://schemas.openxmlformats.org/officeDocument/2006/relationships" r:id="rId32"/>
+                <c:chart xmlns:c="http://schemas.openxmlformats.org/drawingml/2006/chart" xmlns:r="http://schemas.openxmlformats.org/officeDocument/2006/relationships" r:id="rId16"/>
               </a:graphicData>
             </a:graphic>
           </wp:inline>
@@ -3067,12 +4966,6 @@
         <w:gridCol w:w="2209"/>
       </w:tblGrid>
       <w:tr>
-        <w:tblPrEx>
-          <w:tblCellMar>
-            <w:top w:w="0" w:type="dxa"/>
-            <w:bottom w:w="0" w:type="dxa"/>
-          </w:tblCellMar>
-        </w:tblPrEx>
         <w:trPr>
           <w:trHeight w:val="365"/>
           <w:jc w:val="center"/>
@@ -3203,12 +5096,6 @@
         </w:tc>
       </w:tr>
       <w:tr>
-        <w:tblPrEx>
-          <w:tblCellMar>
-            <w:top w:w="0" w:type="dxa"/>
-            <w:bottom w:w="0" w:type="dxa"/>
-          </w:tblCellMar>
-        </w:tblPrEx>
         <w:trPr>
           <w:trHeight w:val="619"/>
           <w:jc w:val="center"/>
@@ -3312,12 +5199,6 @@
         </w:tc>
       </w:tr>
       <w:tr>
-        <w:tblPrEx>
-          <w:tblCellMar>
-            <w:top w:w="0" w:type="dxa"/>
-            <w:bottom w:w="0" w:type="dxa"/>
-          </w:tblCellMar>
-        </w:tblPrEx>
         <w:trPr>
           <w:trHeight w:val="619"/>
           <w:jc w:val="center"/>
@@ -3421,12 +5302,6 @@
         </w:tc>
       </w:tr>
       <w:tr>
-        <w:tblPrEx>
-          <w:tblCellMar>
-            <w:top w:w="0" w:type="dxa"/>
-            <w:bottom w:w="0" w:type="dxa"/>
-          </w:tblCellMar>
-        </w:tblPrEx>
         <w:trPr>
           <w:trHeight w:val="625"/>
           <w:jc w:val="center"/>
@@ -3530,12 +5405,6 @@
         </w:tc>
       </w:tr>
       <w:tr>
-        <w:tblPrEx>
-          <w:tblCellMar>
-            <w:top w:w="0" w:type="dxa"/>
-            <w:bottom w:w="0" w:type="dxa"/>
-          </w:tblCellMar>
-        </w:tblPrEx>
         <w:trPr>
           <w:trHeight w:val="619"/>
           <w:jc w:val="center"/>
@@ -3645,8 +5514,8 @@
           <w:lang w:val="pl-PL"/>
         </w:rPr>
       </w:pPr>
-      <w:bookmarkStart w:id="60" w:name="_Toc199713592"/>
-      <w:bookmarkStart w:id="61" w:name="_Toc199755298"/>
+      <w:bookmarkStart w:id="61" w:name="_Toc199713592"/>
+      <w:bookmarkStart w:id="62" w:name="_Toc199755298"/>
       <w:r>
         <w:rPr>
           <w:lang w:val="pl-PL"/>
@@ -3668,20 +5537,20 @@
           <w:lang w:val="pl-PL"/>
         </w:rPr>
       </w:pPr>
-      <w:bookmarkStart w:id="62" w:name="_Toc199760718"/>
-      <w:bookmarkStart w:id="63" w:name="_Toc199766687"/>
-      <w:bookmarkStart w:id="64" w:name="_Toc199766901"/>
+      <w:bookmarkStart w:id="63" w:name="_Toc199760718"/>
+      <w:bookmarkStart w:id="64" w:name="_Toc199766687"/>
+      <w:bookmarkStart w:id="65" w:name="_Toc199771026"/>
       <w:r>
         <w:rPr>
           <w:lang w:val="pl-PL"/>
         </w:rPr>
         <w:t>Memorijski utrošak izvođenja</w:t>
       </w:r>
-      <w:bookmarkEnd w:id="60"/>
       <w:bookmarkEnd w:id="61"/>
       <w:bookmarkEnd w:id="62"/>
       <w:bookmarkEnd w:id="63"/>
       <w:bookmarkEnd w:id="64"/>
+      <w:bookmarkEnd w:id="65"/>
     </w:p>
     <w:p>
       <w:pPr>
@@ -3713,7 +5582,7 @@
             <wp:cNvGraphicFramePr/>
             <a:graphic xmlns:a="http://schemas.openxmlformats.org/drawingml/2006/main">
               <a:graphicData uri="http://schemas.openxmlformats.org/drawingml/2006/chart">
-                <c:chart xmlns:c="http://schemas.openxmlformats.org/drawingml/2006/chart" xmlns:r="http://schemas.openxmlformats.org/officeDocument/2006/relationships" r:id="rId33"/>
+                <c:chart xmlns:c="http://schemas.openxmlformats.org/drawingml/2006/chart" xmlns:r="http://schemas.openxmlformats.org/officeDocument/2006/relationships" r:id="rId17"/>
               </a:graphicData>
             </a:graphic>
           </wp:inline>
@@ -3848,12 +5717,6 @@
         <w:gridCol w:w="1662"/>
       </w:tblGrid>
       <w:tr>
-        <w:tblPrEx>
-          <w:tblCellMar>
-            <w:top w:w="0" w:type="dxa"/>
-            <w:bottom w:w="0" w:type="dxa"/>
-          </w:tblCellMar>
-        </w:tblPrEx>
         <w:trPr>
           <w:trHeight w:val="459"/>
           <w:jc w:val="center"/>
@@ -3985,12 +5848,6 @@
         </w:tc>
       </w:tr>
       <w:tr>
-        <w:tblPrEx>
-          <w:tblCellMar>
-            <w:top w:w="0" w:type="dxa"/>
-            <w:bottom w:w="0" w:type="dxa"/>
-          </w:tblCellMar>
-        </w:tblPrEx>
         <w:trPr>
           <w:trHeight w:val="564"/>
           <w:jc w:val="center"/>
@@ -4099,12 +5956,6 @@
         </w:tc>
       </w:tr>
       <w:tr>
-        <w:tblPrEx>
-          <w:tblCellMar>
-            <w:top w:w="0" w:type="dxa"/>
-            <w:bottom w:w="0" w:type="dxa"/>
-          </w:tblCellMar>
-        </w:tblPrEx>
         <w:trPr>
           <w:trHeight w:val="564"/>
           <w:jc w:val="center"/>
@@ -4213,12 +6064,6 @@
         </w:tc>
       </w:tr>
       <w:tr>
-        <w:tblPrEx>
-          <w:tblCellMar>
-            <w:top w:w="0" w:type="dxa"/>
-            <w:bottom w:w="0" w:type="dxa"/>
-          </w:tblCellMar>
-        </w:tblPrEx>
         <w:trPr>
           <w:trHeight w:val="569"/>
           <w:jc w:val="center"/>
@@ -4327,12 +6172,6 @@
         </w:tc>
       </w:tr>
       <w:tr>
-        <w:tblPrEx>
-          <w:tblCellMar>
-            <w:top w:w="0" w:type="dxa"/>
-            <w:bottom w:w="0" w:type="dxa"/>
-          </w:tblCellMar>
-        </w:tblPrEx>
         <w:trPr>
           <w:trHeight w:val="564"/>
           <w:jc w:val="center"/>
@@ -4469,22 +6308,22 @@
           <w:lang w:val="pl-PL"/>
         </w:rPr>
       </w:pPr>
-      <w:bookmarkStart w:id="65" w:name="_Toc199713593"/>
-      <w:bookmarkStart w:id="66" w:name="_Toc199755299"/>
-      <w:bookmarkStart w:id="67" w:name="_Toc199760719"/>
-      <w:bookmarkStart w:id="68" w:name="_Toc199766688"/>
-      <w:bookmarkStart w:id="69" w:name="_Toc199766902"/>
+      <w:bookmarkStart w:id="66" w:name="_Toc199713593"/>
+      <w:bookmarkStart w:id="67" w:name="_Toc199755299"/>
+      <w:bookmarkStart w:id="68" w:name="_Toc199760719"/>
+      <w:bookmarkStart w:id="69" w:name="_Toc199766688"/>
+      <w:bookmarkStart w:id="70" w:name="_Toc199771027"/>
       <w:r>
         <w:rPr>
           <w:lang w:val="pl-PL"/>
         </w:rPr>
         <w:t>Lažni odgovori funkcije pretraživanja</w:t>
       </w:r>
-      <w:bookmarkEnd w:id="65"/>
       <w:bookmarkEnd w:id="66"/>
       <w:bookmarkEnd w:id="67"/>
       <w:bookmarkEnd w:id="68"/>
       <w:bookmarkEnd w:id="69"/>
+      <w:bookmarkEnd w:id="70"/>
     </w:p>
     <w:p>
       <w:pPr>
@@ -4498,8 +6337,8 @@
         </w:rPr>
         <w:t xml:space="preserve">Vjerojatnosne strukture podataka karakteristične su po greškama u pretraživanju. Iz tog je razloga važno mjeriti šansu pogrešnog istinitog i neistinitog odgovora. Kada se provodi samo dodavanje i pretraživanje, lažno neistiniti odgovori u našoj implementaciji nisu mogući kao ni u originalnoj. Lažno istiniti odgovori su ono što se treba testirati prilikom razmatranja novih implementacija filtera. Oni ovise o izboru hash funkcije. Koristimo istu hash funkciju kao i originalna implementacija, dakle očekivani je rezultat da nemamo više od maksimalnog postotka pogrešnih odgovora predloženih u originalnom radu [2], a tu tvrdnju potvrđuju i ispitni slučajevi koji u prosjeku pronalaze manje od 1% pogrešnih odgovora. </w:t>
       </w:r>
-      <w:bookmarkStart w:id="70" w:name="_Toc113812271"/>
-      <w:bookmarkStart w:id="71" w:name="_Toc159987577"/>
+      <w:bookmarkStart w:id="71" w:name="_Toc113812271"/>
+      <w:bookmarkStart w:id="72" w:name="_Toc159987577"/>
     </w:p>
     <w:p>
       <w:pPr>
@@ -4516,25 +6355,25 @@
       <w:pPr>
         <w:pStyle w:val="Heading1"/>
       </w:pPr>
-      <w:bookmarkStart w:id="72" w:name="_Toc199713594"/>
-      <w:bookmarkStart w:id="73" w:name="_Toc199755300"/>
-      <w:bookmarkStart w:id="74" w:name="_Toc199760720"/>
-      <w:bookmarkStart w:id="75" w:name="_Toc199766689"/>
-      <w:bookmarkStart w:id="76" w:name="_Toc199766903"/>
+      <w:bookmarkStart w:id="73" w:name="_Toc199713594"/>
+      <w:bookmarkStart w:id="74" w:name="_Toc199755300"/>
+      <w:bookmarkStart w:id="75" w:name="_Toc199760720"/>
+      <w:bookmarkStart w:id="76" w:name="_Toc199766689"/>
+      <w:bookmarkStart w:id="77" w:name="_Toc199771028"/>
       <w:r>
         <w:lastRenderedPageBreak/>
         <w:t>Zaključak</w:t>
       </w:r>
-      <w:bookmarkStart w:id="77" w:name="_Toc73793800"/>
-      <w:bookmarkStart w:id="78" w:name="_Toc73794370"/>
-      <w:bookmarkStart w:id="79" w:name="_Toc113812272"/>
-      <w:bookmarkEnd w:id="70"/>
+      <w:bookmarkStart w:id="78" w:name="_Toc73793800"/>
+      <w:bookmarkStart w:id="79" w:name="_Toc73794370"/>
+      <w:bookmarkStart w:id="80" w:name="_Toc113812272"/>
       <w:bookmarkEnd w:id="71"/>
       <w:bookmarkEnd w:id="72"/>
       <w:bookmarkEnd w:id="73"/>
       <w:bookmarkEnd w:id="74"/>
       <w:bookmarkEnd w:id="75"/>
       <w:bookmarkEnd w:id="76"/>
+      <w:bookmarkEnd w:id="77"/>
     </w:p>
     <w:p>
       <w:r>
@@ -4566,23 +6405,23 @@
       <w:pPr>
         <w:pStyle w:val="Heading1"/>
       </w:pPr>
-      <w:bookmarkStart w:id="80" w:name="_Toc159987579"/>
-      <w:bookmarkStart w:id="81" w:name="_Toc199713595"/>
-      <w:bookmarkStart w:id="82" w:name="_Toc199755301"/>
-      <w:bookmarkStart w:id="83" w:name="_Toc199760721"/>
-      <w:bookmarkStart w:id="84" w:name="_Toc199766690"/>
-      <w:bookmarkStart w:id="85" w:name="_Toc199766904"/>
+      <w:bookmarkStart w:id="81" w:name="_Toc159987579"/>
+      <w:bookmarkStart w:id="82" w:name="_Toc199713595"/>
+      <w:bookmarkStart w:id="83" w:name="_Toc199755301"/>
+      <w:bookmarkStart w:id="84" w:name="_Toc199760721"/>
+      <w:bookmarkStart w:id="85" w:name="_Toc199766690"/>
       <w:bookmarkStart w:id="86" w:name="_Toc159987578"/>
+      <w:bookmarkStart w:id="87" w:name="_Toc199771029"/>
       <w:r>
         <w:lastRenderedPageBreak/>
         <w:t>Sažetak</w:t>
       </w:r>
-      <w:bookmarkEnd w:id="80"/>
       <w:bookmarkEnd w:id="81"/>
       <w:bookmarkEnd w:id="82"/>
       <w:bookmarkEnd w:id="83"/>
       <w:bookmarkEnd w:id="84"/>
       <w:bookmarkEnd w:id="85"/>
+      <w:bookmarkEnd w:id="87"/>
     </w:p>
     <w:p>
       <w:r>
@@ -4665,24 +6504,24 @@
       <w:pPr>
         <w:pStyle w:val="Heading1"/>
       </w:pPr>
-      <w:bookmarkStart w:id="87" w:name="_Toc199713596"/>
-      <w:bookmarkStart w:id="88" w:name="_Toc199755302"/>
-      <w:bookmarkStart w:id="89" w:name="_Toc199760722"/>
-      <w:bookmarkStart w:id="90" w:name="_Toc199766691"/>
-      <w:bookmarkStart w:id="91" w:name="_Toc199766905"/>
+      <w:bookmarkStart w:id="88" w:name="_Toc199713596"/>
+      <w:bookmarkStart w:id="89" w:name="_Toc199755302"/>
+      <w:bookmarkStart w:id="90" w:name="_Toc199760722"/>
+      <w:bookmarkStart w:id="91" w:name="_Toc199766691"/>
+      <w:bookmarkStart w:id="92" w:name="_Toc199771030"/>
       <w:r>
         <w:lastRenderedPageBreak/>
         <w:t>Literatura</w:t>
       </w:r>
-      <w:bookmarkEnd w:id="77"/>
       <w:bookmarkEnd w:id="78"/>
       <w:bookmarkEnd w:id="79"/>
+      <w:bookmarkEnd w:id="80"/>
       <w:bookmarkEnd w:id="86"/>
-      <w:bookmarkEnd w:id="87"/>
       <w:bookmarkEnd w:id="88"/>
       <w:bookmarkEnd w:id="89"/>
       <w:bookmarkEnd w:id="90"/>
       <w:bookmarkEnd w:id="91"/>
+      <w:bookmarkEnd w:id="92"/>
     </w:p>
     <w:p>
       <w:r>
@@ -6208,6 +8047,7 @@
     <w:basedOn w:val="Normal"/>
     <w:next w:val="Normal"/>
     <w:autoRedefine/>
+    <w:uiPriority w:val="39"/>
     <w:pPr>
       <w:tabs>
         <w:tab w:val="left" w:pos="480"/>
@@ -6225,6 +8065,7 @@
     <w:basedOn w:val="Normal"/>
     <w:next w:val="Normal"/>
     <w:autoRedefine/>
+    <w:uiPriority w:val="39"/>
     <w:pPr>
       <w:tabs>
         <w:tab w:val="left" w:pos="960"/>
@@ -6241,6 +8082,7 @@
     <w:basedOn w:val="Normal"/>
     <w:next w:val="Normal"/>
     <w:autoRedefine/>
+    <w:uiPriority w:val="39"/>
     <w:pPr>
       <w:tabs>
         <w:tab w:val="left" w:pos="1440"/>
@@ -6316,6 +8158,7 @@
   </w:style>
   <w:style w:type="character" w:styleId="Hyperlink">
     <w:name w:val="Hyperlink"/>
+    <w:uiPriority w:val="99"/>
     <w:rPr>
       <w:color w:val="0000FF"/>
       <w:u w:val="single"/>
@@ -6454,6 +8297,22 @@
         <w:numId w:val="7"/>
       </w:numPr>
     </w:pPr>
+  </w:style>
+  <w:style w:type="table" w:styleId="TableGrid">
+    <w:name w:val="Table Grid"/>
+    <w:basedOn w:val="TableNormal"/>
+    <w:uiPriority w:val="39"/>
+    <w:rsid w:val="002E7E99"/>
+    <w:tblPr>
+      <w:tblBorders>
+        <w:top w:val="single" w:sz="4" w:space="0" w:color="auto"/>
+        <w:left w:val="single" w:sz="4" w:space="0" w:color="auto"/>
+        <w:bottom w:val="single" w:sz="4" w:space="0" w:color="auto"/>
+        <w:right w:val="single" w:sz="4" w:space="0" w:color="auto"/>
+        <w:insideH w:val="single" w:sz="4" w:space="0" w:color="auto"/>
+        <w:insideV w:val="single" w:sz="4" w:space="0" w:color="auto"/>
+      </w:tblBorders>
+    </w:tblPr>
   </w:style>
 </w:styles>
 </file>

</xml_diff>

<commit_message>
Seminal final ver 3 (fixed spelling errors)
</commit_message>
<xml_diff>
--- a/SeminarBambusFilter.docx
+++ b/SeminarBambusFilter.docx
@@ -3067,7 +3067,7 @@
           <w:szCs w:val="20"/>
           <w:lang w:val="pl-PL"/>
         </w:rPr>
-        <w:t xml:space="preserve">Slika </w:t>
+        <w:t xml:space="preserve">Slika 3. Grafički prikaz sadržaja segmenta s indeksom </w:t>
       </w:r>
       <w:r>
         <w:rPr>
@@ -3075,7 +3075,7 @@
           <w:szCs w:val="20"/>
           <w:lang w:val="pl-PL"/>
         </w:rPr>
-        <w:t>3</w:t>
+        <w:t>0</w:t>
       </w:r>
       <w:r>
         <w:rPr>
@@ -3083,59 +3083,39 @@
           <w:szCs w:val="20"/>
           <w:lang w:val="pl-PL"/>
         </w:rPr>
-        <w:t xml:space="preserve">. Grafički prikaz sadržaja segmenta s indeksom </w:t>
-      </w:r>
-      <w:r>
-        <w:rPr>
-          <w:sz w:val="20"/>
-          <w:szCs w:val="20"/>
+        <w:t xml:space="preserve"> nakon prvog umetanja</w:t>
+      </w:r>
+    </w:p>
+    <w:p>
+      <w:pPr>
+        <w:rPr>
+          <w:lang w:val="pl-PL"/>
+        </w:rPr>
+      </w:pPr>
+    </w:p>
+    <w:p>
+      <w:pPr>
+        <w:rPr>
+          <w:lang w:val="pl-PL"/>
+        </w:rPr>
+      </w:pPr>
+      <w:r>
+        <w:rPr>
+          <w:lang w:val="pl-PL"/>
+        </w:rPr>
+        <w:t>Drugi podatak B ubacujemo sljedeći. Njegov je hash 01101</w:t>
+      </w:r>
+      <w:r>
+        <w:rPr>
           <w:lang w:val="pl-PL"/>
         </w:rPr>
         <w:t>0</w:t>
       </w:r>
       <w:r>
         <w:rPr>
-          <w:sz w:val="20"/>
-          <w:szCs w:val="20"/>
-          <w:lang w:val="pl-PL"/>
-        </w:rPr>
-        <w:t xml:space="preserve"> nakon </w:t>
-      </w:r>
-      <w:r>
-        <w:rPr>
-          <w:sz w:val="20"/>
-          <w:szCs w:val="20"/>
-          <w:lang w:val="pl-PL"/>
-        </w:rPr>
-        <w:t>prvog</w:t>
-      </w:r>
-      <w:r>
-        <w:rPr>
-          <w:sz w:val="20"/>
-          <w:szCs w:val="20"/>
-          <w:lang w:val="pl-PL"/>
-        </w:rPr>
-        <w:t xml:space="preserve"> umetanja</w:t>
-      </w:r>
-    </w:p>
-    <w:p>
-      <w:pPr>
-        <w:rPr>
-          <w:lang w:val="pl-PL"/>
-        </w:rPr>
-      </w:pPr>
-    </w:p>
-    <w:p>
-      <w:pPr>
-        <w:rPr>
-          <w:lang w:val="pl-PL"/>
-        </w:rPr>
-      </w:pPr>
-      <w:r>
-        <w:rPr>
-          <w:lang w:val="pl-PL"/>
-        </w:rPr>
-        <w:t>Drugi podatak B ubacujemo sljedeći. Njegov je hash 01101</w:t>
+          <w:lang w:val="pl-PL"/>
+        </w:rPr>
+        <w:t xml:space="preserve">00. Otisak prsta mu je 01101, indeks segmenta </w:t>
       </w:r>
       <w:r>
         <w:rPr>
@@ -3147,19 +3127,19 @@
         <w:rPr>
           <w:lang w:val="pl-PL"/>
         </w:rPr>
-        <w:t xml:space="preserve">00. Otisak prsta mu je 01101, indeks segmenta </w:t>
-      </w:r>
-      <w:r>
-        <w:rPr>
-          <w:lang w:val="pl-PL"/>
-        </w:rPr>
-        <w:t>0</w:t>
-      </w:r>
-      <w:r>
-        <w:rPr>
-          <w:lang w:val="pl-PL"/>
-        </w:rPr>
-        <w:t>, a indeks pretinca 00. Taj se otisak prsta treba upisati u prvi segment, u nulti pretinac. Ondje se već nalazi otisak prsta predmeta A, pa se provjerava alternativna lokacija koju se računa kao ostatak pri djeljenu xor otiska prsta i indeksa pretinca s 2</w:t>
+        <w:t>, a indeks pretinca 00. Taj se otisak prsta treba upisati u prvi segment, u nulti pretinac. Ondje se već nalazi otisak prsta predmeta A, pa se provjerava alternativna lokacija koju se računa kao ostatak pri d</w:t>
+      </w:r>
+      <w:r>
+        <w:rPr>
+          <w:lang w:val="pl-PL"/>
+        </w:rPr>
+        <w:t>i</w:t>
+      </w:r>
+      <w:r>
+        <w:rPr>
+          <w:lang w:val="pl-PL"/>
+        </w:rPr>
+        <w:t>jeljenu xor otiska prsta i indeksa pretinca s 2</w:t>
       </w:r>
       <w:r>
         <w:rPr>
@@ -3352,7 +3332,7 @@
           <w:szCs w:val="20"/>
           <w:lang w:val="pl-PL"/>
         </w:rPr>
-        <w:t xml:space="preserve">Slika </w:t>
+        <w:t xml:space="preserve">Slika 4. Grafički prikaz sadržaja segmenta s indeksom </w:t>
       </w:r>
       <w:r>
         <w:rPr>
@@ -3360,7 +3340,7 @@
           <w:szCs w:val="20"/>
           <w:lang w:val="pl-PL"/>
         </w:rPr>
-        <w:t>4</w:t>
+        <w:t>0</w:t>
       </w:r>
       <w:r>
         <w:rPr>
@@ -3368,59 +3348,39 @@
           <w:szCs w:val="20"/>
           <w:lang w:val="pl-PL"/>
         </w:rPr>
-        <w:t xml:space="preserve">. Grafički prikaz sadržaja segmenta s indeksom </w:t>
-      </w:r>
-      <w:r>
-        <w:rPr>
-          <w:sz w:val="20"/>
-          <w:szCs w:val="20"/>
+        <w:t xml:space="preserve"> nakon drugog umetanja</w:t>
+      </w:r>
+    </w:p>
+    <w:p>
+      <w:pPr>
+        <w:rPr>
+          <w:lang w:val="pl-PL"/>
+        </w:rPr>
+      </w:pPr>
+    </w:p>
+    <w:p>
+      <w:pPr>
+        <w:rPr>
+          <w:lang w:val="pl-PL"/>
+        </w:rPr>
+      </w:pPr>
+      <w:r>
+        <w:rPr>
+          <w:lang w:val="pl-PL"/>
+        </w:rPr>
+        <w:t>Treći podatak C koji je sada na redu za umetanje ima hash 10101</w:t>
+      </w:r>
+      <w:r>
+        <w:rPr>
           <w:lang w:val="pl-PL"/>
         </w:rPr>
         <w:t>0</w:t>
       </w:r>
       <w:r>
         <w:rPr>
-          <w:sz w:val="20"/>
-          <w:szCs w:val="20"/>
-          <w:lang w:val="pl-PL"/>
-        </w:rPr>
-        <w:t xml:space="preserve"> nakon </w:t>
-      </w:r>
-      <w:r>
-        <w:rPr>
-          <w:sz w:val="20"/>
-          <w:szCs w:val="20"/>
-          <w:lang w:val="pl-PL"/>
-        </w:rPr>
-        <w:t>drugog</w:t>
-      </w:r>
-      <w:r>
-        <w:rPr>
-          <w:sz w:val="20"/>
-          <w:szCs w:val="20"/>
-          <w:lang w:val="pl-PL"/>
-        </w:rPr>
-        <w:t xml:space="preserve"> umetanja</w:t>
-      </w:r>
-    </w:p>
-    <w:p>
-      <w:pPr>
-        <w:rPr>
-          <w:lang w:val="pl-PL"/>
-        </w:rPr>
-      </w:pPr>
-    </w:p>
-    <w:p>
-      <w:pPr>
-        <w:rPr>
-          <w:lang w:val="pl-PL"/>
-        </w:rPr>
-      </w:pPr>
-      <w:r>
-        <w:rPr>
-          <w:lang w:val="pl-PL"/>
-        </w:rPr>
-        <w:t>Treći podatak C koji je sada na redu za umetanje ima hash 10101</w:t>
+          <w:lang w:val="pl-PL"/>
+        </w:rPr>
+        <w:t xml:space="preserve">01, dakle otisak prsta mu je 10101, indeks segmenta je </w:t>
       </w:r>
       <w:r>
         <w:rPr>
@@ -3432,25 +3392,25 @@
         <w:rPr>
           <w:lang w:val="pl-PL"/>
         </w:rPr>
-        <w:t xml:space="preserve">01, dakle otisak prsta mu je 10101, indeks segmenta je </w:t>
-      </w:r>
-      <w:r>
-        <w:rPr>
-          <w:lang w:val="pl-PL"/>
-        </w:rPr>
-        <w:t>0</w:t>
-      </w:r>
-      <w:r>
-        <w:rPr>
-          <w:lang w:val="pl-PL"/>
-        </w:rPr>
         <w:t>, a indeks pretinca je 01. Pokušaj umetanja u prvi segment, u pretinac s indeksom 01 nailazi na popunjen pretinac jer je u njemu već otisak prsta predmeta B, stoga se provjerava alternativnu lokaciju</w:t>
       </w:r>
       <w:r>
         <w:rPr>
           <w:lang w:val="pl-PL"/>
         </w:rPr>
-        <w:t xml:space="preserve"> koja je 01 xor 01, dakle 00. U pretincu 00 se, doduše nalazi otisak prsta podatka A, pa preostaje staviti ga na nejgovo mjesto i pokušati podatak A premjestiti na njegovu alternativnu lokaciju. Računamo 00 xor 10 što rezultira s alternativnim indeksom pretinca 10. Pretinac 10 u segmentu </w:t>
+        <w:t xml:space="preserve"> koja je 01 xor 01, dakle 00. U pretincu 00 se, doduše nalazi otisak prsta podatka A, pa preostaje staviti ga na n</w:t>
+      </w:r>
+      <w:r>
+        <w:rPr>
+          <w:lang w:val="pl-PL"/>
+        </w:rPr>
+        <w:t>je</w:t>
+      </w:r>
+      <w:r>
+        <w:rPr>
+          <w:lang w:val="pl-PL"/>
+        </w:rPr>
+        <w:t xml:space="preserve">govo mjesto i pokušati podatak A premjestiti na njegovu alternativnu lokaciju. Računamo 00 xor 10 što rezultira s alternativnim indeksom pretinca 10. Pretinac 10 u segmentu </w:t>
       </w:r>
       <w:r>
         <w:rPr>
@@ -3927,7 +3887,13 @@
     </w:p>
     <w:p>
       <w:r>
-        <w:t>Kada bismo obrisali dovoljno elemenata da dosegnemo uvijet kompresije k</w:t>
+        <w:t>Kada bismo obrisali dovoljno elemenata da dosegnemo uv</w:t>
+      </w:r>
+      <w:r>
+        <w:t>j</w:t>
+      </w:r>
+      <w:r>
+        <w:t>et kompresije k</w:t>
       </w:r>
       <w:r>
         <w:rPr>
@@ -6410,8 +6376,8 @@
       <w:bookmarkStart w:id="83" w:name="_Toc199755301"/>
       <w:bookmarkStart w:id="84" w:name="_Toc199760721"/>
       <w:bookmarkStart w:id="85" w:name="_Toc199766690"/>
-      <w:bookmarkStart w:id="86" w:name="_Toc159987578"/>
-      <w:bookmarkStart w:id="87" w:name="_Toc199771029"/>
+      <w:bookmarkStart w:id="86" w:name="_Toc199771029"/>
+      <w:bookmarkStart w:id="87" w:name="_Toc159987578"/>
       <w:r>
         <w:lastRenderedPageBreak/>
         <w:t>Sažetak</w:t>
@@ -6421,7 +6387,7 @@
       <w:bookmarkEnd w:id="83"/>
       <w:bookmarkEnd w:id="84"/>
       <w:bookmarkEnd w:id="85"/>
-      <w:bookmarkEnd w:id="87"/>
+      <w:bookmarkEnd w:id="86"/>
     </w:p>
     <w:p>
       <w:r>
@@ -6516,7 +6482,7 @@
       <w:bookmarkEnd w:id="78"/>
       <w:bookmarkEnd w:id="79"/>
       <w:bookmarkEnd w:id="80"/>
-      <w:bookmarkEnd w:id="86"/>
+      <w:bookmarkEnd w:id="87"/>
       <w:bookmarkEnd w:id="88"/>
       <w:bookmarkEnd w:id="89"/>
       <w:bookmarkEnd w:id="90"/>

</xml_diff>